<commit_message>
Maybe final? Who knows at this point
</commit_message>
<xml_diff>
--- a/demultiplexing.docx
+++ b/demultiplexing.docx
@@ -74,7 +74,7 @@
           <w:rFonts w:ascii="Times New Roman" w:hAnsi="Times New Roman" w:cs="Times New Roman"/>
           <w:noProof/>
         </w:rPr>
-        <w:t>6 August 2019</w:t>
+        <w:t>7 August 2019</w:t>
       </w:r>
       <w:r>
         <w:rPr>
@@ -176,23 +176,7 @@
                 <w:sz w:val="24"/>
                 <w:szCs w:val="24"/>
               </w:rPr>
-              <w:t>1294_S1_L008_R</w:t>
-            </w:r>
-            <w:r>
-              <w:rPr>
-                <w:rFonts w:ascii="AndaleMono" w:hAnsi="AndaleMono"/>
-                <w:sz w:val="24"/>
-                <w:szCs w:val="24"/>
-              </w:rPr>
-              <w:t>4</w:t>
-            </w:r>
-            <w:r>
-              <w:rPr>
-                <w:rFonts w:ascii="AndaleMono" w:hAnsi="AndaleMono"/>
-                <w:sz w:val="24"/>
-                <w:szCs w:val="24"/>
-              </w:rPr>
-              <w:t>_001.fastq.gz</w:t>
+              <w:t>1294_S1_L008_R4_001.fastq.gz</w:t>
             </w:r>
           </w:p>
           <w:p>
@@ -223,23 +207,7 @@
                 <w:sz w:val="24"/>
                 <w:szCs w:val="24"/>
               </w:rPr>
-              <w:t>1294_S1_L008_R</w:t>
-            </w:r>
-            <w:r>
-              <w:rPr>
-                <w:rFonts w:ascii="AndaleMono" w:hAnsi="AndaleMono"/>
-                <w:sz w:val="24"/>
-                <w:szCs w:val="24"/>
-              </w:rPr>
-              <w:t>2</w:t>
-            </w:r>
-            <w:r>
-              <w:rPr>
-                <w:rFonts w:ascii="AndaleMono" w:hAnsi="AndaleMono"/>
-                <w:sz w:val="24"/>
-                <w:szCs w:val="24"/>
-              </w:rPr>
-              <w:t>_001.fastq.gz</w:t>
+              <w:t>1294_S1_L008_R2_001.fastq.gz</w:t>
             </w:r>
           </w:p>
           <w:p>
@@ -270,23 +238,7 @@
                 <w:sz w:val="24"/>
                 <w:szCs w:val="24"/>
               </w:rPr>
-              <w:t>1294_S1_L008_R</w:t>
-            </w:r>
-            <w:r>
-              <w:rPr>
-                <w:rFonts w:ascii="AndaleMono" w:hAnsi="AndaleMono"/>
-                <w:sz w:val="24"/>
-                <w:szCs w:val="24"/>
-              </w:rPr>
-              <w:t>3</w:t>
-            </w:r>
-            <w:r>
-              <w:rPr>
-                <w:rFonts w:ascii="AndaleMono" w:hAnsi="AndaleMono"/>
-                <w:sz w:val="24"/>
-                <w:szCs w:val="24"/>
-              </w:rPr>
-              <w:t>_001.fastq.gz</w:t>
+              <w:t>1294_S1_L008_R3_001.fastq.gz</w:t>
             </w:r>
           </w:p>
           <w:p>
@@ -403,7 +355,79 @@
         <w:rPr>
           <w:rFonts w:ascii="Times New Roman" w:hAnsi="Times New Roman" w:cs="Times New Roman"/>
         </w:rPr>
-        <w:t xml:space="preserve"> The lowest mean scores seem to fall around 32. While having the median score would be more effective in estimating a proper cutoff, I feel that setting the cutoff for 32 would be reasonable. </w:t>
+        <w:t xml:space="preserve"> </w:t>
+      </w:r>
+      <w:r>
+        <w:rPr>
+          <w:rFonts w:ascii="Times New Roman" w:hAnsi="Times New Roman" w:cs="Times New Roman"/>
+        </w:rPr>
+        <w:t xml:space="preserve">Quality score cutoff should vary heavily based on the type of experiment. For index files, the score cutoff should be very high. For biological reads the cutoff </w:t>
+      </w:r>
+      <w:r>
+        <w:rPr>
+          <w:rFonts w:ascii="Times New Roman" w:hAnsi="Times New Roman" w:cs="Times New Roman"/>
+        </w:rPr>
+        <w:t>may</w:t>
+      </w:r>
+      <w:r>
+        <w:rPr>
+          <w:rFonts w:ascii="Times New Roman" w:hAnsi="Times New Roman" w:cs="Times New Roman"/>
+        </w:rPr>
+        <w:t xml:space="preserve"> be</w:t>
+      </w:r>
+      <w:r>
+        <w:rPr>
+          <w:rFonts w:ascii="Times New Roman" w:hAnsi="Times New Roman" w:cs="Times New Roman"/>
+        </w:rPr>
+        <w:t xml:space="preserve"> low depending on the experiment. In an effort to </w:t>
+      </w:r>
+      <w:r>
+        <w:rPr>
+          <w:rFonts w:ascii="Times New Roman" w:hAnsi="Times New Roman" w:cs="Times New Roman"/>
+        </w:rPr>
+        <w:t>be fairly stringent, I used</w:t>
+      </w:r>
+      <w:r>
+        <w:rPr>
+          <w:rFonts w:ascii="Times New Roman" w:hAnsi="Times New Roman" w:cs="Times New Roman"/>
+        </w:rPr>
+        <w:t xml:space="preserve"> </w:t>
+      </w:r>
+      <w:r>
+        <w:rPr>
+          <w:rFonts w:ascii="Times New Roman" w:hAnsi="Times New Roman" w:cs="Times New Roman"/>
+        </w:rPr>
+        <w:t>t</w:t>
+      </w:r>
+      <w:r>
+        <w:rPr>
+          <w:rFonts w:ascii="Times New Roman" w:hAnsi="Times New Roman" w:cs="Times New Roman"/>
+        </w:rPr>
+        <w:t xml:space="preserve">he lowest mean score </w:t>
+      </w:r>
+      <w:r>
+        <w:rPr>
+          <w:rFonts w:ascii="Times New Roman" w:hAnsi="Times New Roman" w:cs="Times New Roman"/>
+        </w:rPr>
+        <w:t xml:space="preserve">of </w:t>
+      </w:r>
+      <w:r>
+        <w:rPr>
+          <w:rFonts w:ascii="Times New Roman" w:hAnsi="Times New Roman" w:cs="Times New Roman"/>
+        </w:rPr>
+        <w:t>around 32</w:t>
+      </w:r>
+      <w:r>
+        <w:rPr>
+          <w:rFonts w:ascii="Times New Roman" w:hAnsi="Times New Roman" w:cs="Times New Roman"/>
+        </w:rPr>
+        <w:t xml:space="preserve"> as a cutoff</w:t>
+      </w:r>
+      <w:r>
+        <w:rPr>
+          <w:rFonts w:ascii="Times New Roman" w:hAnsi="Times New Roman" w:cs="Times New Roman"/>
+        </w:rPr>
+        <w:t xml:space="preserve">. While having the median score would be more effective in estimating a proper cutoff, I feel that setting the cutoff for 32 would be reasonable. </w:t>
       </w:r>
       <w:r>
         <w:rPr>
@@ -424,13 +448,67 @@
         <w:rPr>
           <w:rFonts w:ascii="Times New Roman" w:hAnsi="Times New Roman" w:cs="Times New Roman"/>
         </w:rPr>
-        <w:t xml:space="preserve">c. Using </w:t>
+        <w:t xml:space="preserve">c. </w:t>
+      </w:r>
+      <w:r>
+        <w:rPr>
+          <w:rFonts w:ascii="Times New Roman" w:hAnsi="Times New Roman" w:cs="Times New Roman"/>
+        </w:rPr>
+        <w:t xml:space="preserve">First, </w:t>
       </w:r>
       <w:proofErr w:type="spellStart"/>
       <w:r>
         <w:rPr>
           <w:rFonts w:ascii="Times New Roman" w:hAnsi="Times New Roman" w:cs="Times New Roman"/>
         </w:rPr>
+        <w:t>simlinks</w:t>
+      </w:r>
+      <w:proofErr w:type="spellEnd"/>
+      <w:r>
+        <w:rPr>
+          <w:rFonts w:ascii="Times New Roman" w:hAnsi="Times New Roman" w:cs="Times New Roman"/>
+        </w:rPr>
+        <w:t xml:space="preserve"> were created in the </w:t>
+      </w:r>
+      <w:proofErr w:type="spellStart"/>
+      <w:r>
+        <w:rPr>
+          <w:rFonts w:ascii="Times New Roman" w:hAnsi="Times New Roman" w:cs="Times New Roman"/>
+        </w:rPr>
+        <w:t>mpx</w:t>
+      </w:r>
+      <w:proofErr w:type="spellEnd"/>
+      <w:r>
+        <w:rPr>
+          <w:rFonts w:ascii="Times New Roman" w:hAnsi="Times New Roman" w:cs="Times New Roman"/>
+        </w:rPr>
+        <w:t xml:space="preserve"> file on </w:t>
+      </w:r>
+      <w:proofErr w:type="spellStart"/>
+      <w:r>
+        <w:rPr>
+          <w:rFonts w:ascii="Times New Roman" w:hAnsi="Times New Roman" w:cs="Times New Roman"/>
+        </w:rPr>
+        <w:t>talapas</w:t>
+      </w:r>
+      <w:proofErr w:type="spellEnd"/>
+      <w:r>
+        <w:rPr>
+          <w:rFonts w:ascii="Times New Roman" w:hAnsi="Times New Roman" w:cs="Times New Roman"/>
+        </w:rPr>
+        <w:t xml:space="preserve">. </w:t>
+      </w:r>
+      <w:r>
+        <w:rPr>
+          <w:rFonts w:ascii="Times New Roman" w:hAnsi="Times New Roman" w:cs="Times New Roman"/>
+        </w:rPr>
+        <w:t xml:space="preserve">Using </w:t>
+      </w:r>
+      <w:proofErr w:type="spellStart"/>
+      <w:r>
+        <w:rPr>
+          <w:rFonts w:ascii="Times New Roman" w:hAnsi="Times New Roman" w:cs="Times New Roman"/>
+        </w:rPr>
         <w:t>zcat</w:t>
       </w:r>
       <w:proofErr w:type="spellEnd"/>
@@ -444,7 +522,7 @@
         <w:rPr>
           <w:rFonts w:ascii="Times New Roman" w:hAnsi="Times New Roman" w:cs="Times New Roman"/>
         </w:rPr>
-        <w:t>$filename</w:t>
+        <w:t>129*</w:t>
       </w:r>
       <w:r>
         <w:rPr>
@@ -482,21 +560,35 @@
         <w:rPr>
           <w:rFonts w:ascii="Times New Roman" w:hAnsi="Times New Roman" w:cs="Times New Roman"/>
         </w:rPr>
-        <w:t xml:space="preserve">I found index 1 to have 3976613 reads with a N and index 2 to have </w:t>
-      </w:r>
-      <w:r>
+        <w:t xml:space="preserve">I found index </w:t>
+      </w:r>
+      <w:r>
+        <w:rPr>
+          <w:rFonts w:ascii="Times New Roman" w:hAnsi="Times New Roman" w:cs="Times New Roman"/>
+        </w:rPr>
+        <w:t>7304664</w:t>
+      </w:r>
+      <w:r>
+        <w:rPr>
+          <w:rFonts w:ascii="Times New Roman" w:hAnsi="Times New Roman" w:cs="Times New Roman"/>
+        </w:rPr>
+        <w:t xml:space="preserve"> reads to contain an N. </w:t>
+      </w:r>
+    </w:p>
+    <w:p>
+      <w:pPr>
+        <w:spacing w:line="480" w:lineRule="auto"/>
         <w:rPr>
           <w:rFonts w:ascii="Times New Roman" w:hAnsi="Times New Roman" w:cs="Times New Roman"/>
           <w:color w:val="000000"/>
         </w:rPr>
-        <w:t>332805</w:t>
-      </w:r>
+      </w:pPr>
       <w:r>
         <w:rPr>
           <w:rFonts w:ascii="Times New Roman" w:hAnsi="Times New Roman" w:cs="Times New Roman"/>
           <w:color w:val="000000"/>
         </w:rPr>
-        <w:t xml:space="preserve">1 reads containing a N. </w:t>
+        <w:t xml:space="preserve">Demultiplexing algorithm </w:t>
       </w:r>
     </w:p>
     <w:p>
@@ -512,7 +604,15 @@
           <w:rFonts w:ascii="Times New Roman" w:hAnsi="Times New Roman" w:cs="Times New Roman"/>
           <w:color w:val="000000"/>
         </w:rPr>
-        <w:t xml:space="preserve">Demultiplexing algorithm </w:t>
+        <w:t xml:space="preserve">The problem: Since Illumina flow cells have millions of reads per lane, it becomes feasible to run multiple experiments in a single lane. Each of these experiments has a unique barcode associated with it, however Illumina outputs a file containing all reads. Here we need to create a total of 52 files, one forward and one reverse file for each of 24 barcodes, for index hopped </w:t>
+      </w:r>
+      <w:r>
+        <w:rPr>
+          <w:rFonts w:ascii="Times New Roman" w:hAnsi="Times New Roman" w:cs="Times New Roman"/>
+          <w:color w:val="000000"/>
+        </w:rPr>
+        <w:lastRenderedPageBreak/>
+        <w:t>reads, and for reads that don’t meet a quality cutoff. The barcodes also need to be appended to the end of each headers, and a counter for each of the types of reads is necessary.</w:t>
       </w:r>
     </w:p>
     <w:p>
@@ -528,23 +628,6 @@
           <w:rFonts w:ascii="Times New Roman" w:hAnsi="Times New Roman" w:cs="Times New Roman"/>
           <w:color w:val="000000"/>
         </w:rPr>
-        <w:t>The problem: Since Illumina flow cells have millions of reads per lane, it becomes feasible to run multiple experiments in a single lane. Each of these experiments has a unique barcode associated with it, however Illumina outputs a file containing all reads. Here we need to create a total of 52 files, one forward and one reverse file for each of 24 barcodes, for index hopped reads, and for reads that don’t meet a quality cutoff. The barcodes also need to be appended to the end of each headers, and a counter for each of the types of reads is necessary.</w:t>
-      </w:r>
-    </w:p>
-    <w:p>
-      <w:pPr>
-        <w:spacing w:line="480" w:lineRule="auto"/>
-        <w:rPr>
-          <w:rFonts w:ascii="Times New Roman" w:hAnsi="Times New Roman" w:cs="Times New Roman"/>
-          <w:color w:val="000000"/>
-        </w:rPr>
-      </w:pPr>
-      <w:r>
-        <w:rPr>
-          <w:rFonts w:ascii="Times New Roman" w:hAnsi="Times New Roman" w:cs="Times New Roman"/>
-          <w:color w:val="000000"/>
-        </w:rPr>
-        <w:lastRenderedPageBreak/>
         <w:t xml:space="preserve">I believe the most informative output would be a bar graph that presents comparative counts for each barcode, unknown reads, and index hopped reads in addition to the 52 files. </w:t>
       </w:r>
     </w:p>
@@ -639,8 +722,6 @@
         </w:rPr>
         <w:t xml:space="preserve"> directory </w:t>
       </w:r>
-      <w:bookmarkStart w:id="0" w:name="_GoBack"/>
-      <w:bookmarkEnd w:id="0"/>
     </w:p>
     <w:p>
       <w:pPr>
@@ -733,477 +814,6 @@
         </w:rPr>
         <w:t>):</w:t>
       </w:r>
-      <w:r>
-        <w:rPr>
-          <w:rFonts w:ascii="Menlo" w:eastAsia="Times New Roman" w:hAnsi="Menlo" w:cs="Menlo"/>
-          <w:color w:val="A9B7C6"/>
-          <w:sz w:val="18"/>
-          <w:szCs w:val="18"/>
-        </w:rPr>
-        <w:br/>
-        <w:t xml:space="preserve">    </w:t>
-      </w:r>
-      <w:r>
-        <w:rPr>
-          <w:rFonts w:ascii="Menlo" w:eastAsia="Times New Roman" w:hAnsi="Menlo" w:cs="Menlo"/>
-          <w:color w:val="808080"/>
-          <w:sz w:val="18"/>
-          <w:szCs w:val="18"/>
-        </w:rPr>
-        <w:t xml:space="preserve">#get file </w:t>
-      </w:r>
-      <w:r>
-        <w:rPr>
-          <w:rFonts w:ascii="Menlo" w:eastAsia="Times New Roman" w:hAnsi="Menlo" w:cs="Menlo"/>
-          <w:color w:val="808080"/>
-          <w:sz w:val="18"/>
-          <w:szCs w:val="18"/>
-        </w:rPr>
-        <w:t>paths</w:t>
-      </w:r>
-      <w:r>
-        <w:rPr>
-          <w:rFonts w:ascii="Menlo" w:eastAsia="Times New Roman" w:hAnsi="Menlo" w:cs="Menlo"/>
-          <w:color w:val="808080"/>
-          <w:sz w:val="18"/>
-          <w:szCs w:val="18"/>
-        </w:rPr>
-        <w:t xml:space="preserve"> for read 1, read 2, index 1, and index 2</w:t>
-      </w:r>
-    </w:p>
-    <w:p>
-      <w:pPr>
-        <w:pStyle w:val="HTMLPreformatted"/>
-        <w:shd w:val="clear" w:color="auto" w:fill="2B2B2B"/>
-        <w:rPr>
-          <w:rFonts w:ascii="Menlo" w:hAnsi="Menlo" w:cs="Menlo"/>
-          <w:color w:val="808080"/>
-          <w:sz w:val="18"/>
-          <w:szCs w:val="18"/>
-        </w:rPr>
-      </w:pPr>
-      <w:r>
-        <w:rPr>
-          <w:rFonts w:ascii="Menlo" w:hAnsi="Menlo" w:cs="Menlo"/>
-          <w:color w:val="CC7832"/>
-          <w:sz w:val="18"/>
-          <w:szCs w:val="18"/>
-        </w:rPr>
-        <w:t xml:space="preserve">def </w:t>
-      </w:r>
-      <w:proofErr w:type="spellStart"/>
-      <w:r>
-        <w:rPr>
-          <w:rFonts w:ascii="Menlo" w:hAnsi="Menlo" w:cs="Menlo"/>
-          <w:color w:val="FFC66D"/>
-          <w:sz w:val="18"/>
-          <w:szCs w:val="18"/>
-        </w:rPr>
-        <w:t>revcomp</w:t>
-      </w:r>
-      <w:proofErr w:type="spellEnd"/>
-      <w:r>
-        <w:rPr>
-          <w:rFonts w:ascii="Menlo" w:hAnsi="Menlo" w:cs="Menlo"/>
-          <w:color w:val="A9B7C6"/>
-          <w:sz w:val="18"/>
-          <w:szCs w:val="18"/>
-        </w:rPr>
-        <w:t>(</w:t>
-      </w:r>
-      <w:r>
-        <w:rPr>
-          <w:rFonts w:ascii="Menlo" w:hAnsi="Menlo" w:cs="Menlo"/>
-          <w:color w:val="808080"/>
-          <w:sz w:val="18"/>
-          <w:szCs w:val="18"/>
-        </w:rPr>
-        <w:t>s</w:t>
-      </w:r>
-      <w:r>
-        <w:rPr>
-          <w:rFonts w:ascii="Menlo" w:hAnsi="Menlo" w:cs="Menlo"/>
-          <w:color w:val="808080"/>
-          <w:sz w:val="18"/>
-          <w:szCs w:val="18"/>
-        </w:rPr>
-        <w:t>eq</w:t>
-      </w:r>
-      <w:r>
-        <w:rPr>
-          <w:rFonts w:ascii="Menlo" w:hAnsi="Menlo" w:cs="Menlo"/>
-          <w:color w:val="A9B7C6"/>
-          <w:sz w:val="18"/>
-          <w:szCs w:val="18"/>
-        </w:rPr>
-        <w:t>):</w:t>
-      </w:r>
-      <w:r>
-        <w:rPr>
-          <w:rFonts w:ascii="Menlo" w:hAnsi="Menlo" w:cs="Menlo"/>
-          <w:color w:val="A9B7C6"/>
-          <w:sz w:val="18"/>
-          <w:szCs w:val="18"/>
-        </w:rPr>
-        <w:br/>
-        <w:t xml:space="preserve">    </w:t>
-      </w:r>
-      <w:r>
-        <w:rPr>
-          <w:rFonts w:ascii="Menlo" w:hAnsi="Menlo" w:cs="Menlo"/>
-          <w:color w:val="808080"/>
-          <w:sz w:val="18"/>
-          <w:szCs w:val="18"/>
-        </w:rPr>
-        <w:t>#</w:t>
-      </w:r>
-      <w:proofErr w:type="spellStart"/>
-      <w:r>
-        <w:rPr>
-          <w:rFonts w:ascii="Menlo" w:hAnsi="Menlo" w:cs="Menlo"/>
-          <w:color w:val="808080"/>
-          <w:sz w:val="18"/>
-          <w:szCs w:val="18"/>
-        </w:rPr>
-        <w:t>revcomp</w:t>
-      </w:r>
-      <w:proofErr w:type="spellEnd"/>
-      <w:r>
-        <w:rPr>
-          <w:rFonts w:ascii="Menlo" w:hAnsi="Menlo" w:cs="Menlo"/>
-          <w:color w:val="808080"/>
-          <w:sz w:val="18"/>
-          <w:szCs w:val="18"/>
-        </w:rPr>
-        <w:t xml:space="preserve"> creates a reverse compliment of a given string of nucleotides</w:t>
-      </w:r>
-      <w:r>
-        <w:rPr>
-          <w:rFonts w:ascii="Menlo" w:hAnsi="Menlo" w:cs="Menlo"/>
-          <w:color w:val="808080"/>
-          <w:sz w:val="18"/>
-          <w:szCs w:val="18"/>
-        </w:rPr>
-        <w:t xml:space="preserve">, returns the reverse compliment </w:t>
-      </w:r>
-    </w:p>
-    <w:p>
-      <w:pPr>
-        <w:pStyle w:val="HTMLPreformatted"/>
-        <w:shd w:val="clear" w:color="auto" w:fill="2B2B2B"/>
-        <w:rPr>
-          <w:rFonts w:ascii="Menlo" w:hAnsi="Menlo" w:cs="Menlo"/>
-          <w:color w:val="A9B7C6"/>
-          <w:sz w:val="18"/>
-          <w:szCs w:val="18"/>
-        </w:rPr>
-      </w:pPr>
-      <w:r>
-        <w:rPr>
-          <w:rFonts w:ascii="Menlo" w:hAnsi="Menlo" w:cs="Menlo"/>
-          <w:color w:val="808080"/>
-          <w:sz w:val="18"/>
-          <w:szCs w:val="18"/>
-        </w:rPr>
-        <w:t>in: ATCG out: CGAT</w:t>
-      </w:r>
-    </w:p>
-    <w:p>
-      <w:pPr>
-        <w:pStyle w:val="HTMLPreformatted"/>
-        <w:shd w:val="clear" w:color="auto" w:fill="2B2B2B"/>
-        <w:rPr>
-          <w:rFonts w:ascii="Menlo" w:hAnsi="Menlo" w:cs="Menlo"/>
-          <w:color w:val="808080"/>
-          <w:sz w:val="18"/>
-          <w:szCs w:val="18"/>
-        </w:rPr>
-      </w:pPr>
-      <w:r>
-        <w:rPr>
-          <w:rFonts w:ascii="Menlo" w:hAnsi="Menlo" w:cs="Menlo"/>
-          <w:color w:val="CC7832"/>
-          <w:sz w:val="18"/>
-          <w:szCs w:val="18"/>
-        </w:rPr>
-        <w:t xml:space="preserve">def </w:t>
-      </w:r>
-      <w:r>
-        <w:rPr>
-          <w:rFonts w:ascii="Menlo" w:hAnsi="Menlo" w:cs="Menlo"/>
-          <w:color w:val="FFC66D"/>
-          <w:sz w:val="18"/>
-          <w:szCs w:val="18"/>
-        </w:rPr>
-        <w:t>barcodes</w:t>
-      </w:r>
-      <w:r>
-        <w:rPr>
-          <w:rFonts w:ascii="Menlo" w:hAnsi="Menlo" w:cs="Menlo"/>
-          <w:color w:val="A9B7C6"/>
-          <w:sz w:val="18"/>
-          <w:szCs w:val="18"/>
-        </w:rPr>
-        <w:t>(b):</w:t>
-      </w:r>
-      <w:r>
-        <w:rPr>
-          <w:rFonts w:ascii="Menlo" w:hAnsi="Menlo" w:cs="Menlo"/>
-          <w:color w:val="A9B7C6"/>
-          <w:sz w:val="18"/>
-          <w:szCs w:val="18"/>
-        </w:rPr>
-        <w:br/>
-        <w:t xml:space="preserve">    </w:t>
-      </w:r>
-      <w:r>
-        <w:rPr>
-          <w:rFonts w:ascii="Menlo" w:hAnsi="Menlo" w:cs="Menlo"/>
-          <w:color w:val="808080"/>
-          <w:sz w:val="18"/>
-          <w:szCs w:val="18"/>
-        </w:rPr>
-        <w:t xml:space="preserve">#takes barcodes from a tab separated file and </w:t>
-      </w:r>
-      <w:r>
-        <w:rPr>
-          <w:rFonts w:ascii="Menlo" w:hAnsi="Menlo" w:cs="Menlo"/>
-          <w:color w:val="808080"/>
-          <w:sz w:val="18"/>
-          <w:szCs w:val="18"/>
-        </w:rPr>
-        <w:t>returns</w:t>
-      </w:r>
-      <w:r>
-        <w:rPr>
-          <w:rFonts w:ascii="Menlo" w:hAnsi="Menlo" w:cs="Menlo"/>
-          <w:color w:val="808080"/>
-          <w:sz w:val="18"/>
-          <w:szCs w:val="18"/>
-        </w:rPr>
-        <w:t xml:space="preserve"> an array of known barcodes</w:t>
-      </w:r>
-    </w:p>
-    <w:p>
-      <w:pPr>
-        <w:pStyle w:val="HTMLPreformatted"/>
-        <w:shd w:val="clear" w:color="auto" w:fill="2B2B2B"/>
-        <w:rPr>
-          <w:rFonts w:ascii="Menlo" w:hAnsi="Menlo" w:cs="Menlo"/>
-          <w:color w:val="A9B7C6"/>
-          <w:sz w:val="18"/>
-          <w:szCs w:val="18"/>
-        </w:rPr>
-      </w:pPr>
-      <w:proofErr w:type="gramStart"/>
-      <w:r>
-        <w:rPr>
-          <w:rFonts w:ascii="Menlo" w:hAnsi="Menlo" w:cs="Menlo"/>
-          <w:color w:val="808080"/>
-          <w:sz w:val="18"/>
-          <w:szCs w:val="18"/>
-        </w:rPr>
-        <w:t>in:</w:t>
-      </w:r>
-      <w:proofErr w:type="gramEnd"/>
-      <w:r>
-        <w:rPr>
-          <w:rFonts w:ascii="Menlo" w:hAnsi="Menlo" w:cs="Menlo"/>
-          <w:color w:val="808080"/>
-          <w:sz w:val="18"/>
-          <w:szCs w:val="18"/>
-        </w:rPr>
-        <w:t xml:space="preserve"> barcodes </w:t>
-      </w:r>
-      <w:proofErr w:type="spellStart"/>
-      <w:r>
-        <w:rPr>
-          <w:rFonts w:ascii="Menlo" w:hAnsi="Menlo" w:cs="Menlo"/>
-          <w:color w:val="808080"/>
-          <w:sz w:val="18"/>
-          <w:szCs w:val="18"/>
-        </w:rPr>
-        <w:t>tsv</w:t>
-      </w:r>
-      <w:proofErr w:type="spellEnd"/>
-      <w:r>
-        <w:rPr>
-          <w:rFonts w:ascii="Menlo" w:hAnsi="Menlo" w:cs="Menlo"/>
-          <w:color w:val="808080"/>
-          <w:sz w:val="18"/>
-          <w:szCs w:val="18"/>
-        </w:rPr>
-        <w:t xml:space="preserve"> out: barcodes in array </w:t>
-      </w:r>
-      <w:r>
-        <w:rPr>
-          <w:rFonts w:ascii="Menlo" w:hAnsi="Menlo" w:cs="Menlo"/>
-          <w:color w:val="808080"/>
-          <w:sz w:val="18"/>
-          <w:szCs w:val="18"/>
-        </w:rPr>
-        <w:t xml:space="preserve"> </w:t>
-      </w:r>
-    </w:p>
-    <w:p>
-      <w:pPr>
-        <w:pStyle w:val="HTMLPreformatted"/>
-        <w:shd w:val="clear" w:color="auto" w:fill="2B2B2B"/>
-        <w:rPr>
-          <w:rFonts w:ascii="Menlo" w:hAnsi="Menlo" w:cs="Menlo"/>
-          <w:color w:val="808080"/>
-          <w:sz w:val="18"/>
-          <w:szCs w:val="18"/>
-        </w:rPr>
-      </w:pPr>
-      <w:r>
-        <w:rPr>
-          <w:rFonts w:ascii="Menlo" w:hAnsi="Menlo" w:cs="Menlo"/>
-          <w:color w:val="CC7832"/>
-          <w:sz w:val="18"/>
-          <w:szCs w:val="18"/>
-        </w:rPr>
-        <w:t xml:space="preserve">def </w:t>
-      </w:r>
-      <w:r>
-        <w:rPr>
-          <w:rFonts w:ascii="Menlo" w:hAnsi="Menlo" w:cs="Menlo"/>
-          <w:color w:val="FFC66D"/>
-          <w:sz w:val="18"/>
-          <w:szCs w:val="18"/>
-        </w:rPr>
-        <w:t>qual</w:t>
-      </w:r>
-      <w:r>
-        <w:rPr>
-          <w:rFonts w:ascii="Menlo" w:hAnsi="Menlo" w:cs="Menlo"/>
-          <w:color w:val="A9B7C6"/>
-          <w:sz w:val="18"/>
-          <w:szCs w:val="18"/>
-        </w:rPr>
-        <w:t>(</w:t>
-      </w:r>
-      <w:proofErr w:type="spellStart"/>
-      <w:proofErr w:type="gramStart"/>
-      <w:r>
-        <w:rPr>
-          <w:rFonts w:ascii="Menlo" w:hAnsi="Menlo" w:cs="Menlo"/>
-          <w:color w:val="808080"/>
-          <w:sz w:val="18"/>
-          <w:szCs w:val="18"/>
-        </w:rPr>
-        <w:t>q</w:t>
-      </w:r>
-      <w:r>
-        <w:rPr>
-          <w:rFonts w:ascii="Menlo" w:hAnsi="Menlo" w:cs="Menlo"/>
-          <w:color w:val="CC7832"/>
-          <w:sz w:val="18"/>
-          <w:szCs w:val="18"/>
-        </w:rPr>
-        <w:t>,</w:t>
-      </w:r>
-      <w:r>
-        <w:rPr>
-          <w:rFonts w:ascii="Menlo" w:hAnsi="Menlo" w:cs="Menlo"/>
-          <w:color w:val="808080"/>
-          <w:sz w:val="18"/>
-          <w:szCs w:val="18"/>
-        </w:rPr>
-        <w:t>seq</w:t>
-      </w:r>
-      <w:proofErr w:type="spellEnd"/>
-      <w:proofErr w:type="gramEnd"/>
-      <w:r>
-        <w:rPr>
-          <w:rFonts w:ascii="Menlo" w:hAnsi="Menlo" w:cs="Menlo"/>
-          <w:color w:val="A9B7C6"/>
-          <w:sz w:val="18"/>
-          <w:szCs w:val="18"/>
-        </w:rPr>
-        <w:t>):</w:t>
-      </w:r>
-      <w:r>
-        <w:rPr>
-          <w:rFonts w:ascii="Menlo" w:hAnsi="Menlo" w:cs="Menlo"/>
-          <w:color w:val="A9B7C6"/>
-          <w:sz w:val="18"/>
-          <w:szCs w:val="18"/>
-        </w:rPr>
-        <w:br/>
-        <w:t xml:space="preserve">    </w:t>
-      </w:r>
-      <w:r>
-        <w:rPr>
-          <w:rFonts w:ascii="Menlo" w:hAnsi="Menlo" w:cs="Menlo"/>
-          <w:color w:val="808080"/>
-          <w:sz w:val="18"/>
-          <w:szCs w:val="18"/>
-        </w:rPr>
-        <w:t xml:space="preserve">#takes a quality score and checks if the mean </w:t>
-      </w:r>
-      <w:proofErr w:type="spellStart"/>
-      <w:r>
-        <w:rPr>
-          <w:rFonts w:ascii="Menlo" w:hAnsi="Menlo" w:cs="Menlo"/>
-          <w:color w:val="808080"/>
-          <w:sz w:val="18"/>
-          <w:szCs w:val="18"/>
-        </w:rPr>
-        <w:t>phred</w:t>
-      </w:r>
-      <w:proofErr w:type="spellEnd"/>
-      <w:r>
-        <w:rPr>
-          <w:rFonts w:ascii="Menlo" w:hAnsi="Menlo" w:cs="Menlo"/>
-          <w:color w:val="808080"/>
-          <w:sz w:val="18"/>
-          <w:szCs w:val="18"/>
-        </w:rPr>
-        <w:t xml:space="preserve"> score of a given score line is greater and returns true if it is</w:t>
-      </w:r>
-      <w:r>
-        <w:rPr>
-          <w:rFonts w:ascii="Menlo" w:hAnsi="Menlo" w:cs="Menlo"/>
-          <w:color w:val="808080"/>
-          <w:sz w:val="18"/>
-          <w:szCs w:val="18"/>
-        </w:rPr>
-        <w:br/>
-        <w:t xml:space="preserve">    #and false if not</w:t>
-      </w:r>
-    </w:p>
-    <w:p>
-      <w:pPr>
-        <w:pStyle w:val="HTMLPreformatted"/>
-        <w:shd w:val="clear" w:color="auto" w:fill="2B2B2B"/>
-        <w:rPr>
-          <w:rFonts w:ascii="Menlo" w:hAnsi="Menlo" w:cs="Menlo"/>
-          <w:color w:val="808080"/>
-          <w:sz w:val="18"/>
-          <w:szCs w:val="18"/>
-        </w:rPr>
-      </w:pPr>
-      <w:proofErr w:type="gramStart"/>
-      <w:r>
-        <w:rPr>
-          <w:rFonts w:ascii="Menlo" w:hAnsi="Menlo" w:cs="Menlo"/>
-          <w:color w:val="808080"/>
-          <w:sz w:val="18"/>
-          <w:szCs w:val="18"/>
-        </w:rPr>
-        <w:t>in:</w:t>
-      </w:r>
-      <w:proofErr w:type="gramEnd"/>
-      <w:r>
-        <w:rPr>
-          <w:rFonts w:ascii="Menlo" w:hAnsi="Menlo" w:cs="Menlo"/>
-          <w:color w:val="808080"/>
-          <w:sz w:val="18"/>
-          <w:szCs w:val="18"/>
-        </w:rPr>
-        <w:t xml:space="preserve"> 32, LLLLLL out: True</w:t>
-      </w:r>
     </w:p>
     <w:p>
       <w:pPr>
@@ -1236,122 +846,103 @@
       <w:r>
         <w:rPr>
           <w:rFonts w:ascii="Menlo" w:eastAsia="Times New Roman" w:hAnsi="Menlo" w:cs="Menlo"/>
-          <w:color w:val="CC7832"/>
-          <w:sz w:val="18"/>
-          <w:szCs w:val="18"/>
-        </w:rPr>
-        <w:t xml:space="preserve">def </w:t>
-      </w:r>
-      <w:r>
-        <w:rPr>
-          <w:rFonts w:ascii="Menlo" w:eastAsia="Times New Roman" w:hAnsi="Menlo" w:cs="Menlo"/>
-          <w:color w:val="FFC66D"/>
-          <w:sz w:val="18"/>
-          <w:szCs w:val="18"/>
-        </w:rPr>
-        <w:t>header</w:t>
-      </w:r>
-      <w:r>
-        <w:rPr>
-          <w:rFonts w:ascii="Menlo" w:eastAsia="Times New Roman" w:hAnsi="Menlo" w:cs="Menlo"/>
           <w:color w:val="A9B7C6"/>
           <w:sz w:val="18"/>
           <w:szCs w:val="18"/>
         </w:rPr>
-        <w:t>(</w:t>
+        <w:br/>
+      </w:r>
+      <w:r>
+        <w:rPr>
+          <w:rFonts w:ascii="Menlo" w:eastAsia="Times New Roman" w:hAnsi="Menlo" w:cs="Menlo"/>
+          <w:color w:val="808080"/>
+          <w:sz w:val="18"/>
+          <w:szCs w:val="18"/>
+        </w:rPr>
+        <w:t>‘’’</w:t>
+      </w:r>
+      <w:r>
+        <w:rPr>
+          <w:rFonts w:ascii="Menlo" w:eastAsia="Times New Roman" w:hAnsi="Menlo" w:cs="Menlo"/>
+          <w:color w:val="808080"/>
+          <w:sz w:val="18"/>
+          <w:szCs w:val="18"/>
+        </w:rPr>
+        <w:t xml:space="preserve">get file </w:t>
+      </w:r>
+      <w:r>
+        <w:rPr>
+          <w:rFonts w:ascii="Menlo" w:eastAsia="Times New Roman" w:hAnsi="Menlo" w:cs="Menlo"/>
+          <w:color w:val="808080"/>
+          <w:sz w:val="18"/>
+          <w:szCs w:val="18"/>
+        </w:rPr>
+        <w:t>paths</w:t>
+      </w:r>
+      <w:r>
+        <w:rPr>
+          <w:rFonts w:ascii="Menlo" w:eastAsia="Times New Roman" w:hAnsi="Menlo" w:cs="Menlo"/>
+          <w:color w:val="808080"/>
+          <w:sz w:val="18"/>
+          <w:szCs w:val="18"/>
+        </w:rPr>
+        <w:t xml:space="preserve"> for read 1, read 2, index 1</w:t>
+      </w:r>
+      <w:r>
+        <w:rPr>
+          <w:rFonts w:ascii="Menlo" w:eastAsia="Times New Roman" w:hAnsi="Menlo" w:cs="Menlo"/>
+          <w:color w:val="808080"/>
+          <w:sz w:val="18"/>
+          <w:szCs w:val="18"/>
+        </w:rPr>
+        <w:t xml:space="preserve">, </w:t>
+      </w:r>
+      <w:r>
+        <w:rPr>
+          <w:rFonts w:ascii="Menlo" w:eastAsia="Times New Roman" w:hAnsi="Menlo" w:cs="Menlo"/>
+          <w:color w:val="808080"/>
+          <w:sz w:val="18"/>
+          <w:szCs w:val="18"/>
+        </w:rPr>
+        <w:t xml:space="preserve">index </w:t>
       </w:r>
       <w:proofErr w:type="gramStart"/>
       <w:r>
         <w:rPr>
           <w:rFonts w:ascii="Menlo" w:eastAsia="Times New Roman" w:hAnsi="Menlo" w:cs="Menlo"/>
-          <w:color w:val="A9B7C6"/>
-          <w:sz w:val="18"/>
-          <w:szCs w:val="18"/>
-        </w:rPr>
-        <w:t>header</w:t>
-      </w:r>
-      <w:r>
-        <w:rPr>
-          <w:rFonts w:ascii="Menlo" w:eastAsia="Times New Roman" w:hAnsi="Menlo" w:cs="Menlo"/>
-          <w:color w:val="CC7832"/>
-          <w:sz w:val="18"/>
-          <w:szCs w:val="18"/>
-        </w:rPr>
-        <w:t>,</w:t>
-      </w:r>
-      <w:r>
-        <w:rPr>
-          <w:rFonts w:ascii="Menlo" w:eastAsia="Times New Roman" w:hAnsi="Menlo" w:cs="Menlo"/>
-          <w:color w:val="A9B7C6"/>
-          <w:sz w:val="18"/>
-          <w:szCs w:val="18"/>
-        </w:rPr>
-        <w:t>i</w:t>
+          <w:color w:val="808080"/>
+          <w:sz w:val="18"/>
+          <w:szCs w:val="18"/>
+        </w:rPr>
+        <w:t>2</w:t>
+      </w:r>
+      <w:r>
+        <w:rPr>
+          <w:rFonts w:ascii="Menlo" w:eastAsia="Times New Roman" w:hAnsi="Menlo" w:cs="Menlo"/>
+          <w:color w:val="808080"/>
+          <w:sz w:val="18"/>
+          <w:szCs w:val="18"/>
+        </w:rPr>
+        <w:t xml:space="preserve"> ,</w:t>
       </w:r>
       <w:proofErr w:type="gramEnd"/>
       <w:r>
         <w:rPr>
           <w:rFonts w:ascii="Menlo" w:eastAsia="Times New Roman" w:hAnsi="Menlo" w:cs="Menlo"/>
-          <w:color w:val="A9B7C6"/>
-          <w:sz w:val="18"/>
-          <w:szCs w:val="18"/>
-        </w:rPr>
-        <w:t>1</w:t>
-      </w:r>
-      <w:r>
-        <w:rPr>
-          <w:rFonts w:ascii="Menlo" w:eastAsia="Times New Roman" w:hAnsi="Menlo" w:cs="Menlo"/>
-          <w:color w:val="CC7832"/>
-          <w:sz w:val="18"/>
-          <w:szCs w:val="18"/>
-        </w:rPr>
-        <w:t>,</w:t>
-      </w:r>
-      <w:r>
-        <w:rPr>
-          <w:rFonts w:ascii="Menlo" w:eastAsia="Times New Roman" w:hAnsi="Menlo" w:cs="Menlo"/>
-          <w:color w:val="A9B7C6"/>
-          <w:sz w:val="18"/>
-          <w:szCs w:val="18"/>
-        </w:rPr>
-        <w:t>i2):</w:t>
-      </w:r>
-      <w:r>
-        <w:rPr>
-          <w:rFonts w:ascii="Menlo" w:eastAsia="Times New Roman" w:hAnsi="Menlo" w:cs="Menlo"/>
-          <w:color w:val="A9B7C6"/>
-          <w:sz w:val="18"/>
-          <w:szCs w:val="18"/>
-        </w:rPr>
-        <w:br/>
-        <w:t xml:space="preserve">    </w:t>
-      </w:r>
-      <w:r>
-        <w:rPr>
-          <w:rFonts w:ascii="Menlo" w:eastAsia="Times New Roman" w:hAnsi="Menlo" w:cs="Menlo"/>
-          <w:color w:val="808080"/>
-          <w:sz w:val="18"/>
-          <w:szCs w:val="18"/>
-        </w:rPr>
-        <w:t xml:space="preserve">#appends </w:t>
-      </w:r>
-      <w:r>
-        <w:rPr>
-          <w:rFonts w:ascii="Menlo" w:eastAsia="Times New Roman" w:hAnsi="Menlo" w:cs="Menlo"/>
-          <w:color w:val="808080"/>
-          <w:sz w:val="18"/>
-          <w:szCs w:val="18"/>
-        </w:rPr>
-        <w:t>_</w:t>
-      </w:r>
-      <w:r>
-        <w:rPr>
-          <w:rFonts w:ascii="Menlo" w:eastAsia="Times New Roman" w:hAnsi="Menlo" w:cs="Menlo"/>
-          <w:color w:val="808080"/>
-          <w:sz w:val="18"/>
-          <w:szCs w:val="18"/>
-        </w:rPr>
-        <w:t>i1_i2 to the end of the header line, returns the adjusted header</w:t>
+          <w:color w:val="808080"/>
+          <w:sz w:val="18"/>
+          <w:szCs w:val="18"/>
+        </w:rPr>
+        <w:t xml:space="preserve"> barcode File</w:t>
+      </w:r>
+      <w:r>
+        <w:rPr>
+          <w:rFonts w:ascii="Menlo" w:eastAsia="Times New Roman" w:hAnsi="Menlo" w:cs="Menlo"/>
+          <w:color w:val="808080"/>
+          <w:sz w:val="18"/>
+          <w:szCs w:val="18"/>
+        </w:rPr>
+        <w:t>, quality score’’’</w:t>
       </w:r>
     </w:p>
     <w:p>
@@ -1377,53 +968,632 @@
         </w:tabs>
         <w:rPr>
           <w:rFonts w:ascii="Menlo" w:eastAsia="Times New Roman" w:hAnsi="Menlo" w:cs="Menlo"/>
+          <w:color w:val="808080"/>
+          <w:sz w:val="18"/>
+          <w:szCs w:val="18"/>
+        </w:rPr>
+      </w:pPr>
+    </w:p>
+    <w:p>
+      <w:pPr>
+        <w:shd w:val="clear" w:color="auto" w:fill="2B2B2B"/>
+        <w:tabs>
+          <w:tab w:val="left" w:pos="916"/>
+          <w:tab w:val="left" w:pos="1832"/>
+          <w:tab w:val="left" w:pos="2748"/>
+          <w:tab w:val="left" w:pos="3664"/>
+          <w:tab w:val="left" w:pos="4580"/>
+          <w:tab w:val="left" w:pos="5496"/>
+          <w:tab w:val="left" w:pos="6412"/>
+          <w:tab w:val="left" w:pos="7328"/>
+          <w:tab w:val="left" w:pos="8244"/>
+          <w:tab w:val="left" w:pos="9160"/>
+          <w:tab w:val="left" w:pos="10076"/>
+          <w:tab w:val="left" w:pos="10992"/>
+          <w:tab w:val="left" w:pos="11908"/>
+          <w:tab w:val="left" w:pos="12824"/>
+          <w:tab w:val="left" w:pos="13740"/>
+          <w:tab w:val="left" w:pos="14656"/>
+        </w:tabs>
+        <w:rPr>
+          <w:rFonts w:ascii="Menlo" w:eastAsia="Times New Roman" w:hAnsi="Menlo" w:cs="Menlo"/>
+          <w:color w:val="808080"/>
+          <w:sz w:val="18"/>
+          <w:szCs w:val="18"/>
+        </w:rPr>
+      </w:pPr>
+      <w:r>
+        <w:rPr>
+          <w:rFonts w:ascii="Menlo" w:eastAsia="Times New Roman" w:hAnsi="Menlo" w:cs="Menlo"/>
+          <w:color w:val="808080"/>
+          <w:sz w:val="18"/>
+          <w:szCs w:val="18"/>
+        </w:rPr>
+        <w:t>Get all necessary files and set them to variables for use later</w:t>
+      </w:r>
+    </w:p>
+    <w:p>
+      <w:pPr>
+        <w:shd w:val="clear" w:color="auto" w:fill="2B2B2B"/>
+        <w:tabs>
+          <w:tab w:val="left" w:pos="916"/>
+          <w:tab w:val="left" w:pos="1832"/>
+          <w:tab w:val="left" w:pos="2748"/>
+          <w:tab w:val="left" w:pos="3664"/>
+          <w:tab w:val="left" w:pos="4580"/>
+          <w:tab w:val="left" w:pos="5496"/>
+          <w:tab w:val="left" w:pos="6412"/>
+          <w:tab w:val="left" w:pos="7328"/>
+          <w:tab w:val="left" w:pos="8244"/>
+          <w:tab w:val="left" w:pos="9160"/>
+          <w:tab w:val="left" w:pos="10076"/>
+          <w:tab w:val="left" w:pos="10992"/>
+          <w:tab w:val="left" w:pos="11908"/>
+          <w:tab w:val="left" w:pos="12824"/>
+          <w:tab w:val="left" w:pos="13740"/>
+          <w:tab w:val="left" w:pos="14656"/>
+        </w:tabs>
+        <w:rPr>
+          <w:rFonts w:ascii="Menlo" w:eastAsia="Times New Roman" w:hAnsi="Menlo" w:cs="Menlo"/>
+          <w:color w:val="808080"/>
+          <w:sz w:val="18"/>
+          <w:szCs w:val="18"/>
+        </w:rPr>
+      </w:pPr>
+    </w:p>
+    <w:p>
+      <w:pPr>
+        <w:pStyle w:val="HTMLPreformatted"/>
+        <w:shd w:val="clear" w:color="auto" w:fill="2B2B2B"/>
+        <w:rPr>
+          <w:rFonts w:ascii="Menlo" w:hAnsi="Menlo" w:cs="Menlo"/>
           <w:color w:val="A9B7C6"/>
           <w:sz w:val="18"/>
           <w:szCs w:val="18"/>
         </w:rPr>
       </w:pPr>
+      <w:r>
+        <w:rPr>
+          <w:rFonts w:ascii="Menlo" w:hAnsi="Menlo" w:cs="Menlo"/>
+          <w:color w:val="CC7832"/>
+          <w:sz w:val="18"/>
+          <w:szCs w:val="18"/>
+        </w:rPr>
+        <w:t xml:space="preserve">def </w:t>
+      </w:r>
+      <w:proofErr w:type="spellStart"/>
+      <w:r>
+        <w:rPr>
+          <w:rFonts w:ascii="Menlo" w:hAnsi="Menlo" w:cs="Menlo"/>
+          <w:color w:val="FFC66D"/>
+          <w:sz w:val="18"/>
+          <w:szCs w:val="18"/>
+        </w:rPr>
+        <w:t>revcomp</w:t>
+      </w:r>
+      <w:proofErr w:type="spellEnd"/>
+      <w:r>
+        <w:rPr>
+          <w:rFonts w:ascii="Menlo" w:hAnsi="Menlo" w:cs="Menlo"/>
+          <w:color w:val="A9B7C6"/>
+          <w:sz w:val="18"/>
+          <w:szCs w:val="18"/>
+        </w:rPr>
+        <w:t>(</w:t>
+      </w:r>
+      <w:r>
+        <w:rPr>
+          <w:rFonts w:ascii="Menlo" w:hAnsi="Menlo" w:cs="Menlo"/>
+          <w:color w:val="808080"/>
+          <w:sz w:val="18"/>
+          <w:szCs w:val="18"/>
+        </w:rPr>
+        <w:t>s</w:t>
+      </w:r>
+      <w:r>
+        <w:rPr>
+          <w:rFonts w:ascii="Menlo" w:hAnsi="Menlo" w:cs="Menlo"/>
+          <w:color w:val="808080"/>
+          <w:sz w:val="18"/>
+          <w:szCs w:val="18"/>
+        </w:rPr>
+        <w:t>eq</w:t>
+      </w:r>
+      <w:r>
+        <w:rPr>
+          <w:rFonts w:ascii="Menlo" w:hAnsi="Menlo" w:cs="Menlo"/>
+          <w:color w:val="A9B7C6"/>
+          <w:sz w:val="18"/>
+          <w:szCs w:val="18"/>
+        </w:rPr>
+        <w:t>):</w:t>
+      </w:r>
+    </w:p>
+    <w:p>
+      <w:pPr>
+        <w:pStyle w:val="HTMLPreformatted"/>
+        <w:shd w:val="clear" w:color="auto" w:fill="2B2B2B"/>
+        <w:rPr>
+          <w:rFonts w:ascii="Menlo" w:hAnsi="Menlo" w:cs="Menlo"/>
+          <w:color w:val="808080"/>
+          <w:sz w:val="18"/>
+          <w:szCs w:val="18"/>
+        </w:rPr>
+      </w:pPr>
+      <w:r>
+        <w:rPr>
+          <w:rFonts w:ascii="Menlo" w:hAnsi="Menlo" w:cs="Menlo"/>
+          <w:color w:val="A9B7C6"/>
+          <w:sz w:val="18"/>
+          <w:szCs w:val="18"/>
+        </w:rPr>
+        <w:br/>
+      </w:r>
+      <w:r>
+        <w:rPr>
+          <w:rFonts w:ascii="Menlo" w:hAnsi="Menlo" w:cs="Menlo"/>
+          <w:color w:val="A9B7C6"/>
+          <w:sz w:val="18"/>
+          <w:szCs w:val="18"/>
+        </w:rPr>
+        <w:t>‘</w:t>
+      </w:r>
+      <w:r>
+        <w:rPr>
+          <w:rFonts w:ascii="Menlo" w:hAnsi="Menlo" w:cs="Menlo"/>
+          <w:color w:val="A9B7C6"/>
+          <w:sz w:val="18"/>
+          <w:szCs w:val="18"/>
+        </w:rPr>
+        <w:t>’</w:t>
+      </w:r>
+      <w:r>
+        <w:rPr>
+          <w:rFonts w:ascii="Menlo" w:hAnsi="Menlo" w:cs="Menlo"/>
+          <w:color w:val="A9B7C6"/>
+          <w:sz w:val="18"/>
+          <w:szCs w:val="18"/>
+        </w:rPr>
+        <w:t>’</w:t>
+      </w:r>
+      <w:proofErr w:type="spellStart"/>
+      <w:r>
+        <w:rPr>
+          <w:rFonts w:ascii="Menlo" w:hAnsi="Menlo" w:cs="Menlo"/>
+          <w:color w:val="808080"/>
+          <w:sz w:val="18"/>
+          <w:szCs w:val="18"/>
+        </w:rPr>
+        <w:t>revcomp</w:t>
+      </w:r>
+      <w:proofErr w:type="spellEnd"/>
+      <w:r>
+        <w:rPr>
+          <w:rFonts w:ascii="Menlo" w:hAnsi="Menlo" w:cs="Menlo"/>
+          <w:color w:val="808080"/>
+          <w:sz w:val="18"/>
+          <w:szCs w:val="18"/>
+        </w:rPr>
+        <w:t xml:space="preserve"> creates a reverse compliment of a given string of nucleotides</w:t>
+      </w:r>
+      <w:r>
+        <w:rPr>
+          <w:rFonts w:ascii="Menlo" w:hAnsi="Menlo" w:cs="Menlo"/>
+          <w:color w:val="808080"/>
+          <w:sz w:val="18"/>
+          <w:szCs w:val="18"/>
+        </w:rPr>
+        <w:t xml:space="preserve">, returns the reverse compliment </w:t>
+      </w:r>
+      <w:r>
+        <w:rPr>
+          <w:rFonts w:ascii="Menlo" w:hAnsi="Menlo" w:cs="Menlo"/>
+          <w:color w:val="808080"/>
+          <w:sz w:val="18"/>
+          <w:szCs w:val="18"/>
+        </w:rPr>
+        <w:t>‘’’</w:t>
+      </w:r>
+    </w:p>
+    <w:p>
+      <w:pPr>
+        <w:pStyle w:val="HTMLPreformatted"/>
+        <w:shd w:val="clear" w:color="auto" w:fill="2B2B2B"/>
+        <w:rPr>
+          <w:rFonts w:ascii="Menlo" w:hAnsi="Menlo" w:cs="Menlo"/>
+          <w:color w:val="808080"/>
+          <w:sz w:val="18"/>
+          <w:szCs w:val="18"/>
+        </w:rPr>
+      </w:pPr>
+    </w:p>
+    <w:p>
+      <w:pPr>
+        <w:pStyle w:val="HTMLPreformatted"/>
+        <w:shd w:val="clear" w:color="auto" w:fill="2B2B2B"/>
+        <w:rPr>
+          <w:rFonts w:ascii="Menlo" w:hAnsi="Menlo" w:cs="Menlo"/>
+          <w:color w:val="808080"/>
+          <w:sz w:val="18"/>
+          <w:szCs w:val="18"/>
+        </w:rPr>
+      </w:pPr>
+      <w:r>
+        <w:rPr>
+          <w:rFonts w:ascii="Menlo" w:hAnsi="Menlo" w:cs="Menlo"/>
+          <w:color w:val="808080"/>
+          <w:sz w:val="18"/>
+          <w:szCs w:val="18"/>
+        </w:rPr>
+        <w:t>in: ATCG out: CGAT</w:t>
+      </w:r>
+    </w:p>
+    <w:p>
+      <w:pPr>
+        <w:pStyle w:val="HTMLPreformatted"/>
+        <w:shd w:val="clear" w:color="auto" w:fill="2B2B2B"/>
+        <w:rPr>
+          <w:rFonts w:ascii="Menlo" w:hAnsi="Menlo" w:cs="Menlo"/>
+          <w:color w:val="808080"/>
+          <w:sz w:val="18"/>
+          <w:szCs w:val="18"/>
+        </w:rPr>
+      </w:pPr>
+    </w:p>
+    <w:p>
+      <w:pPr>
+        <w:pStyle w:val="HTMLPreformatted"/>
+        <w:shd w:val="clear" w:color="auto" w:fill="2B2B2B"/>
+        <w:rPr>
+          <w:rFonts w:ascii="Menlo" w:hAnsi="Menlo" w:cs="Menlo"/>
+          <w:color w:val="808080"/>
+          <w:sz w:val="18"/>
+          <w:szCs w:val="18"/>
+        </w:rPr>
+      </w:pPr>
+      <w:r>
+        <w:rPr>
+          <w:rFonts w:ascii="Menlo" w:hAnsi="Menlo" w:cs="Menlo"/>
+          <w:color w:val="808080"/>
+          <w:sz w:val="18"/>
+          <w:szCs w:val="18"/>
+        </w:rPr>
+        <w:t>Reverse the string, replace with the complimentary base, return the new string</w:t>
+      </w:r>
+    </w:p>
+    <w:p>
+      <w:pPr>
+        <w:pStyle w:val="HTMLPreformatted"/>
+        <w:shd w:val="clear" w:color="auto" w:fill="2B2B2B"/>
+        <w:rPr>
+          <w:rFonts w:ascii="Menlo" w:hAnsi="Menlo" w:cs="Menlo"/>
+          <w:color w:val="A9B7C6"/>
+          <w:sz w:val="18"/>
+          <w:szCs w:val="18"/>
+        </w:rPr>
+      </w:pPr>
+    </w:p>
+    <w:p>
+      <w:pPr>
+        <w:pStyle w:val="HTMLPreformatted"/>
+        <w:shd w:val="clear" w:color="auto" w:fill="2B2B2B"/>
+        <w:rPr>
+          <w:rFonts w:ascii="Menlo" w:hAnsi="Menlo" w:cs="Menlo"/>
+          <w:color w:val="A9B7C6"/>
+          <w:sz w:val="18"/>
+          <w:szCs w:val="18"/>
+        </w:rPr>
+      </w:pPr>
+      <w:r>
+        <w:rPr>
+          <w:rFonts w:ascii="Menlo" w:hAnsi="Menlo" w:cs="Menlo"/>
+          <w:color w:val="CC7832"/>
+          <w:sz w:val="18"/>
+          <w:szCs w:val="18"/>
+        </w:rPr>
+        <w:t xml:space="preserve">def </w:t>
+      </w:r>
+      <w:r>
+        <w:rPr>
+          <w:rFonts w:ascii="Menlo" w:hAnsi="Menlo" w:cs="Menlo"/>
+          <w:color w:val="FFC66D"/>
+          <w:sz w:val="18"/>
+          <w:szCs w:val="18"/>
+        </w:rPr>
+        <w:t>barcodes</w:t>
+      </w:r>
+      <w:r>
+        <w:rPr>
+          <w:rFonts w:ascii="Menlo" w:hAnsi="Menlo" w:cs="Menlo"/>
+          <w:color w:val="A9B7C6"/>
+          <w:sz w:val="18"/>
+          <w:szCs w:val="18"/>
+        </w:rPr>
+        <w:t>(b):</w:t>
+      </w:r>
+    </w:p>
+    <w:p>
+      <w:pPr>
+        <w:pStyle w:val="HTMLPreformatted"/>
+        <w:shd w:val="clear" w:color="auto" w:fill="2B2B2B"/>
+        <w:rPr>
+          <w:rFonts w:ascii="Menlo" w:hAnsi="Menlo" w:cs="Menlo"/>
+          <w:color w:val="808080"/>
+          <w:sz w:val="18"/>
+          <w:szCs w:val="18"/>
+        </w:rPr>
+      </w:pPr>
+      <w:r>
+        <w:rPr>
+          <w:rFonts w:ascii="Menlo" w:hAnsi="Menlo" w:cs="Menlo"/>
+          <w:color w:val="A9B7C6"/>
+          <w:sz w:val="18"/>
+          <w:szCs w:val="18"/>
+        </w:rPr>
+        <w:br/>
+      </w:r>
+      <w:r>
+        <w:rPr>
+          <w:rFonts w:ascii="Menlo" w:hAnsi="Menlo" w:cs="Menlo"/>
+          <w:color w:val="A9B7C6"/>
+          <w:sz w:val="18"/>
+          <w:szCs w:val="18"/>
+        </w:rPr>
+        <w:t>‘’’</w:t>
+      </w:r>
+      <w:r>
+        <w:rPr>
+          <w:rFonts w:ascii="Menlo" w:hAnsi="Menlo" w:cs="Menlo"/>
+          <w:color w:val="808080"/>
+          <w:sz w:val="18"/>
+          <w:szCs w:val="18"/>
+        </w:rPr>
+        <w:t xml:space="preserve">takes barcodes from a tab separated file and </w:t>
+      </w:r>
+      <w:r>
+        <w:rPr>
+          <w:rFonts w:ascii="Menlo" w:hAnsi="Menlo" w:cs="Menlo"/>
+          <w:color w:val="808080"/>
+          <w:sz w:val="18"/>
+          <w:szCs w:val="18"/>
+        </w:rPr>
+        <w:t>returns</w:t>
+      </w:r>
+      <w:r>
+        <w:rPr>
+          <w:rFonts w:ascii="Menlo" w:hAnsi="Menlo" w:cs="Menlo"/>
+          <w:color w:val="808080"/>
+          <w:sz w:val="18"/>
+          <w:szCs w:val="18"/>
+        </w:rPr>
+        <w:t xml:space="preserve"> an array of known barcodes</w:t>
+      </w:r>
+      <w:r>
+        <w:rPr>
+          <w:rFonts w:ascii="Menlo" w:hAnsi="Menlo" w:cs="Menlo"/>
+          <w:color w:val="808080"/>
+          <w:sz w:val="18"/>
+          <w:szCs w:val="18"/>
+        </w:rPr>
+        <w:t>’’’</w:t>
+      </w:r>
+    </w:p>
+    <w:p>
+      <w:pPr>
+        <w:pStyle w:val="HTMLPreformatted"/>
+        <w:shd w:val="clear" w:color="auto" w:fill="2B2B2B"/>
+        <w:rPr>
+          <w:rFonts w:ascii="Menlo" w:hAnsi="Menlo" w:cs="Menlo"/>
+          <w:color w:val="808080"/>
+          <w:sz w:val="18"/>
+          <w:szCs w:val="18"/>
+        </w:rPr>
+      </w:pPr>
+    </w:p>
+    <w:p>
+      <w:pPr>
+        <w:pStyle w:val="HTMLPreformatted"/>
+        <w:shd w:val="clear" w:color="auto" w:fill="2B2B2B"/>
+        <w:rPr>
+          <w:rFonts w:ascii="Menlo" w:hAnsi="Menlo" w:cs="Menlo"/>
+          <w:color w:val="808080"/>
+          <w:sz w:val="18"/>
+          <w:szCs w:val="18"/>
+        </w:rPr>
+      </w:pPr>
+      <w:proofErr w:type="gramStart"/>
+      <w:r>
+        <w:rPr>
+          <w:rFonts w:ascii="Menlo" w:hAnsi="Menlo" w:cs="Menlo"/>
+          <w:color w:val="808080"/>
+          <w:sz w:val="18"/>
+          <w:szCs w:val="18"/>
+        </w:rPr>
+        <w:t>in:</w:t>
+      </w:r>
+      <w:proofErr w:type="gramEnd"/>
+      <w:r>
+        <w:rPr>
+          <w:rFonts w:ascii="Menlo" w:hAnsi="Menlo" w:cs="Menlo"/>
+          <w:color w:val="808080"/>
+          <w:sz w:val="18"/>
+          <w:szCs w:val="18"/>
+        </w:rPr>
+        <w:t xml:space="preserve"> barcodes </w:t>
+      </w:r>
+      <w:proofErr w:type="spellStart"/>
+      <w:r>
+        <w:rPr>
+          <w:rFonts w:ascii="Menlo" w:hAnsi="Menlo" w:cs="Menlo"/>
+          <w:color w:val="808080"/>
+          <w:sz w:val="18"/>
+          <w:szCs w:val="18"/>
+        </w:rPr>
+        <w:t>tsv</w:t>
+      </w:r>
+      <w:proofErr w:type="spellEnd"/>
+      <w:r>
+        <w:rPr>
+          <w:rFonts w:ascii="Menlo" w:hAnsi="Menlo" w:cs="Menlo"/>
+          <w:color w:val="808080"/>
+          <w:sz w:val="18"/>
+          <w:szCs w:val="18"/>
+        </w:rPr>
+        <w:t xml:space="preserve"> out: barcodes in array </w:t>
+      </w:r>
+      <w:r>
+        <w:rPr>
+          <w:rFonts w:ascii="Menlo" w:hAnsi="Menlo" w:cs="Menlo"/>
+          <w:color w:val="808080"/>
+          <w:sz w:val="18"/>
+          <w:szCs w:val="18"/>
+        </w:rPr>
+        <w:t xml:space="preserve"> </w:t>
+      </w:r>
+    </w:p>
+    <w:p>
+      <w:pPr>
+        <w:pStyle w:val="HTMLPreformatted"/>
+        <w:shd w:val="clear" w:color="auto" w:fill="2B2B2B"/>
+        <w:rPr>
+          <w:rFonts w:ascii="Menlo" w:hAnsi="Menlo" w:cs="Menlo"/>
+          <w:color w:val="808080"/>
+          <w:sz w:val="18"/>
+          <w:szCs w:val="18"/>
+        </w:rPr>
+      </w:pPr>
+    </w:p>
+    <w:p>
+      <w:pPr>
+        <w:pStyle w:val="HTMLPreformatted"/>
+        <w:shd w:val="clear" w:color="auto" w:fill="2B2B2B"/>
+        <w:rPr>
+          <w:rFonts w:ascii="Menlo" w:hAnsi="Menlo" w:cs="Menlo"/>
+          <w:color w:val="808080"/>
+          <w:sz w:val="18"/>
+          <w:szCs w:val="18"/>
+        </w:rPr>
+      </w:pPr>
+      <w:r>
+        <w:rPr>
+          <w:rFonts w:ascii="Menlo" w:hAnsi="Menlo" w:cs="Menlo"/>
+          <w:color w:val="808080"/>
+          <w:sz w:val="18"/>
+          <w:szCs w:val="18"/>
+        </w:rPr>
+        <w:t xml:space="preserve">opens the </w:t>
+      </w:r>
+      <w:proofErr w:type="spellStart"/>
+      <w:r>
+        <w:rPr>
+          <w:rFonts w:ascii="Menlo" w:hAnsi="Menlo" w:cs="Menlo"/>
+          <w:color w:val="808080"/>
+          <w:sz w:val="18"/>
+          <w:szCs w:val="18"/>
+        </w:rPr>
+        <w:t>tsv</w:t>
+      </w:r>
+      <w:proofErr w:type="spellEnd"/>
+      <w:r>
+        <w:rPr>
+          <w:rFonts w:ascii="Menlo" w:hAnsi="Menlo" w:cs="Menlo"/>
+          <w:color w:val="808080"/>
+          <w:sz w:val="18"/>
+          <w:szCs w:val="18"/>
+        </w:rPr>
+        <w:t xml:space="preserve">, finds the barcodes, adds them to an array and returns it </w:t>
+      </w:r>
+    </w:p>
+    <w:p>
+      <w:pPr>
+        <w:pStyle w:val="HTMLPreformatted"/>
+        <w:shd w:val="clear" w:color="auto" w:fill="2B2B2B"/>
+        <w:rPr>
+          <w:rFonts w:ascii="Menlo" w:hAnsi="Menlo" w:cs="Menlo"/>
+          <w:color w:val="A9B7C6"/>
+          <w:sz w:val="18"/>
+          <w:szCs w:val="18"/>
+        </w:rPr>
+      </w:pPr>
+    </w:p>
+    <w:p>
+      <w:pPr>
+        <w:pStyle w:val="HTMLPreformatted"/>
+        <w:shd w:val="clear" w:color="auto" w:fill="2B2B2B"/>
+        <w:rPr>
+          <w:rFonts w:ascii="Menlo" w:hAnsi="Menlo" w:cs="Menlo"/>
+          <w:color w:val="A9B7C6"/>
+          <w:sz w:val="18"/>
+          <w:szCs w:val="18"/>
+        </w:rPr>
+      </w:pPr>
+      <w:r>
+        <w:rPr>
+          <w:rFonts w:ascii="Menlo" w:hAnsi="Menlo" w:cs="Menlo"/>
+          <w:color w:val="CC7832"/>
+          <w:sz w:val="18"/>
+          <w:szCs w:val="18"/>
+        </w:rPr>
+        <w:t xml:space="preserve">def </w:t>
+      </w:r>
+      <w:r>
+        <w:rPr>
+          <w:rFonts w:ascii="Menlo" w:hAnsi="Menlo" w:cs="Menlo"/>
+          <w:color w:val="FFC66D"/>
+          <w:sz w:val="18"/>
+          <w:szCs w:val="18"/>
+        </w:rPr>
+        <w:t>qual</w:t>
+      </w:r>
+      <w:r>
+        <w:rPr>
+          <w:rFonts w:ascii="Menlo" w:hAnsi="Menlo" w:cs="Menlo"/>
+          <w:color w:val="A9B7C6"/>
+          <w:sz w:val="18"/>
+          <w:szCs w:val="18"/>
+        </w:rPr>
+        <w:t>(</w:t>
+      </w:r>
       <w:proofErr w:type="spellStart"/>
       <w:proofErr w:type="gramStart"/>
       <w:r>
         <w:rPr>
-          <w:rFonts w:ascii="Menlo" w:eastAsia="Times New Roman" w:hAnsi="Menlo" w:cs="Menlo"/>
-          <w:color w:val="808080"/>
-          <w:sz w:val="18"/>
-          <w:szCs w:val="18"/>
-        </w:rPr>
-        <w:t>in:Hell</w:t>
-      </w:r>
+          <w:rFonts w:ascii="Menlo" w:hAnsi="Menlo" w:cs="Menlo"/>
+          <w:color w:val="808080"/>
+          <w:sz w:val="18"/>
+          <w:szCs w:val="18"/>
+        </w:rPr>
+        <w:t>q</w:t>
+      </w:r>
+      <w:r>
+        <w:rPr>
+          <w:rFonts w:ascii="Menlo" w:hAnsi="Menlo" w:cs="Menlo"/>
+          <w:color w:val="CC7832"/>
+          <w:sz w:val="18"/>
+          <w:szCs w:val="18"/>
+        </w:rPr>
+        <w:t>,</w:t>
+      </w:r>
+      <w:r>
+        <w:rPr>
+          <w:rFonts w:ascii="Menlo" w:hAnsi="Menlo" w:cs="Menlo"/>
+          <w:color w:val="808080"/>
+          <w:sz w:val="18"/>
+          <w:szCs w:val="18"/>
+        </w:rPr>
+        <w:t>seq</w:t>
+      </w:r>
+      <w:proofErr w:type="spellEnd"/>
       <w:proofErr w:type="gramEnd"/>
       <w:r>
         <w:rPr>
-          <w:rFonts w:ascii="Menlo" w:eastAsia="Times New Roman" w:hAnsi="Menlo" w:cs="Menlo"/>
-          <w:color w:val="808080"/>
-          <w:sz w:val="18"/>
-          <w:szCs w:val="18"/>
-        </w:rPr>
-        <w:t>,o,world</w:t>
-      </w:r>
-      <w:proofErr w:type="spellEnd"/>
-      <w:r>
-        <w:rPr>
-          <w:rFonts w:ascii="Menlo" w:eastAsia="Times New Roman" w:hAnsi="Menlo" w:cs="Menlo"/>
-          <w:color w:val="808080"/>
-          <w:sz w:val="18"/>
-          <w:szCs w:val="18"/>
-        </w:rPr>
-        <w:t xml:space="preserve"> </w:t>
-      </w:r>
-      <w:proofErr w:type="spellStart"/>
-      <w:r>
-        <w:rPr>
-          <w:rFonts w:ascii="Menlo" w:eastAsia="Times New Roman" w:hAnsi="Menlo" w:cs="Menlo"/>
-          <w:color w:val="808080"/>
-          <w:sz w:val="18"/>
-          <w:szCs w:val="18"/>
-        </w:rPr>
-        <w:t>out:Hell_o_world</w:t>
-      </w:r>
-      <w:proofErr w:type="spellEnd"/>
+          <w:rFonts w:ascii="Menlo" w:hAnsi="Menlo" w:cs="Menlo"/>
+          <w:color w:val="A9B7C6"/>
+          <w:sz w:val="18"/>
+          <w:szCs w:val="18"/>
+        </w:rPr>
+        <w:t>):</w:t>
+      </w:r>
     </w:p>
     <w:p>
       <w:pPr>
@@ -1439,233 +1609,49 @@
       <w:r>
         <w:rPr>
           <w:rFonts w:ascii="Menlo" w:hAnsi="Menlo" w:cs="Menlo"/>
-          <w:color w:val="CC7832"/>
-          <w:sz w:val="18"/>
-          <w:szCs w:val="18"/>
-        </w:rPr>
-        <w:t xml:space="preserve">def </w:t>
+          <w:color w:val="A9B7C6"/>
+          <w:sz w:val="18"/>
+          <w:szCs w:val="18"/>
+        </w:rPr>
+        <w:br/>
+      </w:r>
+      <w:r>
+        <w:rPr>
+          <w:rFonts w:ascii="Menlo" w:hAnsi="Menlo" w:cs="Menlo"/>
+          <w:color w:val="A9B7C6"/>
+          <w:sz w:val="18"/>
+          <w:szCs w:val="18"/>
+        </w:rPr>
+        <w:t>‘’’</w:t>
+      </w:r>
+      <w:r>
+        <w:rPr>
+          <w:rFonts w:ascii="Menlo" w:hAnsi="Menlo" w:cs="Menlo"/>
+          <w:color w:val="808080"/>
+          <w:sz w:val="18"/>
+          <w:szCs w:val="18"/>
+        </w:rPr>
+        <w:t xml:space="preserve">takes a quality score and checks if the mean </w:t>
       </w:r>
       <w:proofErr w:type="spellStart"/>
       <w:r>
         <w:rPr>
           <w:rFonts w:ascii="Menlo" w:hAnsi="Menlo" w:cs="Menlo"/>
-          <w:color w:val="FFC66D"/>
-          <w:sz w:val="18"/>
-          <w:szCs w:val="18"/>
-        </w:rPr>
-        <w:t>demult</w:t>
+          <w:color w:val="808080"/>
+          <w:sz w:val="18"/>
+          <w:szCs w:val="18"/>
+        </w:rPr>
+        <w:t>phred</w:t>
       </w:r>
       <w:proofErr w:type="spellEnd"/>
       <w:r>
         <w:rPr>
           <w:rFonts w:ascii="Menlo" w:hAnsi="Menlo" w:cs="Menlo"/>
-          <w:color w:val="A9B7C6"/>
-          <w:sz w:val="18"/>
-          <w:szCs w:val="18"/>
-        </w:rPr>
-        <w:t>(r1</w:t>
-      </w:r>
-      <w:r>
-        <w:rPr>
-          <w:rFonts w:ascii="Menlo" w:hAnsi="Menlo" w:cs="Menlo"/>
-          <w:color w:val="CC7832"/>
-          <w:sz w:val="18"/>
-          <w:szCs w:val="18"/>
-        </w:rPr>
-        <w:t>,</w:t>
-      </w:r>
-      <w:r>
-        <w:rPr>
-          <w:rFonts w:ascii="Menlo" w:hAnsi="Menlo" w:cs="Menlo"/>
-          <w:color w:val="A9B7C6"/>
-          <w:sz w:val="18"/>
-          <w:szCs w:val="18"/>
-        </w:rPr>
-        <w:t>r2</w:t>
-      </w:r>
-      <w:r>
-        <w:rPr>
-          <w:rFonts w:ascii="Menlo" w:hAnsi="Menlo" w:cs="Menlo"/>
-          <w:color w:val="CC7832"/>
-          <w:sz w:val="18"/>
-          <w:szCs w:val="18"/>
-        </w:rPr>
-        <w:t>,</w:t>
-      </w:r>
-      <w:r>
-        <w:rPr>
-          <w:rFonts w:ascii="Menlo" w:hAnsi="Menlo" w:cs="Menlo"/>
-          <w:color w:val="A9B7C6"/>
-          <w:sz w:val="18"/>
-          <w:szCs w:val="18"/>
-        </w:rPr>
-        <w:t>i1</w:t>
-      </w:r>
-      <w:r>
-        <w:rPr>
-          <w:rFonts w:ascii="Menlo" w:hAnsi="Menlo" w:cs="Menlo"/>
-          <w:color w:val="CC7832"/>
-          <w:sz w:val="18"/>
-          <w:szCs w:val="18"/>
-        </w:rPr>
-        <w:t>,</w:t>
-      </w:r>
-      <w:r>
-        <w:rPr>
-          <w:rFonts w:ascii="Menlo" w:hAnsi="Menlo" w:cs="Menlo"/>
-          <w:color w:val="A9B7C6"/>
-          <w:sz w:val="18"/>
-          <w:szCs w:val="18"/>
-        </w:rPr>
-        <w:t>i2</w:t>
-      </w:r>
-      <w:r>
-        <w:rPr>
-          <w:rFonts w:ascii="Menlo" w:hAnsi="Menlo" w:cs="Menlo"/>
-          <w:color w:val="CC7832"/>
-          <w:sz w:val="18"/>
-          <w:szCs w:val="18"/>
-        </w:rPr>
-        <w:t>,</w:t>
-      </w:r>
-      <w:r>
-        <w:rPr>
-          <w:rFonts w:ascii="Menlo" w:hAnsi="Menlo" w:cs="Menlo"/>
-          <w:color w:val="A9B7C6"/>
-          <w:sz w:val="18"/>
-          <w:szCs w:val="18"/>
-        </w:rPr>
-        <w:t>bar</w:t>
-      </w:r>
-      <w:r>
-        <w:rPr>
-          <w:rFonts w:ascii="Menlo" w:hAnsi="Menlo" w:cs="Menlo"/>
-          <w:color w:val="CC7832"/>
-          <w:sz w:val="18"/>
-          <w:szCs w:val="18"/>
-        </w:rPr>
-        <w:t>,</w:t>
-      </w:r>
-      <w:r>
-        <w:rPr>
-          <w:rFonts w:ascii="Menlo" w:hAnsi="Menlo" w:cs="Menlo"/>
-          <w:color w:val="808080"/>
-          <w:sz w:val="18"/>
-          <w:szCs w:val="18"/>
-        </w:rPr>
-        <w:t>q</w:t>
-      </w:r>
-      <w:r>
-        <w:rPr>
-          <w:rFonts w:ascii="Menlo" w:hAnsi="Menlo" w:cs="Menlo"/>
-          <w:color w:val="A9B7C6"/>
-          <w:sz w:val="18"/>
-          <w:szCs w:val="18"/>
-        </w:rPr>
-        <w:t>):</w:t>
-      </w:r>
-      <w:r>
-        <w:rPr>
-          <w:rFonts w:ascii="Menlo" w:hAnsi="Menlo" w:cs="Menlo"/>
-          <w:color w:val="A9B7C6"/>
-          <w:sz w:val="18"/>
-          <w:szCs w:val="18"/>
-        </w:rPr>
-        <w:br/>
-        <w:t xml:space="preserve">    </w:t>
-      </w:r>
-      <w:r>
-        <w:rPr>
-          <w:rFonts w:ascii="Menlo" w:hAnsi="Menlo" w:cs="Menlo"/>
-          <w:color w:val="808080"/>
-          <w:sz w:val="18"/>
-          <w:szCs w:val="18"/>
-        </w:rPr>
-        <w:t>#takes read and index files record by record, checks if indexes contain an N, and if it does places it in low quality,</w:t>
-      </w:r>
-      <w:r>
-        <w:rPr>
-          <w:rFonts w:ascii="Menlo" w:hAnsi="Menlo" w:cs="Menlo"/>
-          <w:color w:val="808080"/>
-          <w:sz w:val="18"/>
-          <w:szCs w:val="18"/>
-        </w:rPr>
-        <w:br/>
-        <w:t xml:space="preserve">    #checks if average read quality is above or equal to user input threshold, if not places record in low quality files,</w:t>
-      </w:r>
-      <w:r>
-        <w:rPr>
-          <w:rFonts w:ascii="Menlo" w:hAnsi="Menlo" w:cs="Menlo"/>
-          <w:color w:val="808080"/>
-          <w:sz w:val="18"/>
-          <w:szCs w:val="18"/>
-        </w:rPr>
-        <w:br/>
-        <w:t xml:space="preserve">    #checks if index 1 is the reverse compliment of index two, if not places in unmatched index files, if true places</w:t>
-      </w:r>
-      <w:r>
-        <w:rPr>
-          <w:rFonts w:ascii="Menlo" w:hAnsi="Menlo" w:cs="Menlo"/>
-          <w:color w:val="808080"/>
-          <w:sz w:val="18"/>
-          <w:szCs w:val="18"/>
-        </w:rPr>
-        <w:br/>
-        <w:t xml:space="preserve">    #in that barcode file.</w:t>
-      </w:r>
-      <w:r>
-        <w:rPr>
-          <w:rFonts w:ascii="Menlo" w:hAnsi="Menlo" w:cs="Menlo"/>
-          <w:color w:val="808080"/>
-          <w:sz w:val="18"/>
-          <w:szCs w:val="18"/>
-        </w:rPr>
-        <w:t xml:space="preserve"> Also includes counters</w:t>
-      </w:r>
-      <w:r>
-        <w:rPr>
-          <w:rFonts w:ascii="Menlo" w:hAnsi="Menlo" w:cs="Menlo"/>
-          <w:color w:val="808080"/>
-          <w:sz w:val="18"/>
-          <w:szCs w:val="18"/>
-        </w:rPr>
-        <w:t xml:space="preserve"> for each file type in a dictionary. </w:t>
-      </w:r>
-      <w:r>
-        <w:rPr>
-          <w:rFonts w:ascii="Menlo" w:hAnsi="Menlo" w:cs="Menlo"/>
-          <w:color w:val="808080"/>
-          <w:sz w:val="18"/>
-          <w:szCs w:val="18"/>
-        </w:rPr>
-        <w:t>All headers are appended to include the barcodes at the start.</w:t>
-      </w:r>
-      <w:r>
-        <w:rPr>
-          <w:rFonts w:ascii="Menlo" w:hAnsi="Menlo" w:cs="Menlo"/>
-          <w:color w:val="808080"/>
-          <w:sz w:val="18"/>
-          <w:szCs w:val="18"/>
-        </w:rPr>
-        <w:t xml:space="preserve"> R</w:t>
-      </w:r>
-      <w:r>
-        <w:rPr>
-          <w:rFonts w:ascii="Menlo" w:hAnsi="Menlo" w:cs="Menlo"/>
-          <w:color w:val="808080"/>
-          <w:sz w:val="18"/>
-          <w:szCs w:val="18"/>
-        </w:rPr>
-        <w:t>eturn</w:t>
-      </w:r>
-      <w:r>
-        <w:rPr>
-          <w:rFonts w:ascii="Menlo" w:hAnsi="Menlo" w:cs="Menlo"/>
-          <w:color w:val="808080"/>
-          <w:sz w:val="18"/>
-          <w:szCs w:val="18"/>
-        </w:rPr>
-        <w:t>s</w:t>
+          <w:color w:val="808080"/>
+          <w:sz w:val="18"/>
+          <w:szCs w:val="18"/>
+        </w:rPr>
+        <w:t xml:space="preserve"> score of a given score line is greater and returns true if it is</w:t>
       </w:r>
       <w:r>
         <w:rPr>
@@ -1683,97 +1669,36 @@
           <w:sz w:val="18"/>
           <w:szCs w:val="18"/>
         </w:rPr>
-        <w:t xml:space="preserve">counts </w:t>
-      </w:r>
-      <w:r>
-        <w:rPr>
-          <w:rFonts w:ascii="Menlo" w:hAnsi="Menlo" w:cs="Menlo"/>
-          <w:color w:val="808080"/>
-          <w:sz w:val="18"/>
-          <w:szCs w:val="18"/>
-        </w:rPr>
-        <w:t>for each index</w:t>
-      </w:r>
-      <w:r>
-        <w:rPr>
-          <w:rFonts w:ascii="Menlo" w:hAnsi="Menlo" w:cs="Menlo"/>
-          <w:color w:val="808080"/>
-          <w:sz w:val="18"/>
-          <w:szCs w:val="18"/>
-        </w:rPr>
-        <w:t>,</w:t>
-      </w:r>
-      <w:r>
-        <w:rPr>
-          <w:rFonts w:ascii="Menlo" w:hAnsi="Menlo" w:cs="Menlo"/>
-          <w:color w:val="808080"/>
-          <w:sz w:val="18"/>
-          <w:szCs w:val="18"/>
-        </w:rPr>
-        <w:t xml:space="preserve"> unk</w:t>
-      </w:r>
-      <w:r>
-        <w:rPr>
-          <w:rFonts w:ascii="Menlo" w:hAnsi="Menlo" w:cs="Menlo"/>
-          <w:color w:val="808080"/>
-          <w:sz w:val="18"/>
-          <w:szCs w:val="18"/>
-        </w:rPr>
-        <w:t>n</w:t>
-      </w:r>
-      <w:r>
-        <w:rPr>
-          <w:rFonts w:ascii="Menlo" w:hAnsi="Menlo" w:cs="Menlo"/>
-          <w:color w:val="808080"/>
-          <w:sz w:val="18"/>
-          <w:szCs w:val="18"/>
-        </w:rPr>
-        <w:t>own indexes, and index hopped indices</w:t>
-      </w:r>
-      <w:r>
-        <w:rPr>
-          <w:rFonts w:ascii="Menlo" w:hAnsi="Menlo" w:cs="Menlo"/>
-          <w:color w:val="808080"/>
-          <w:sz w:val="18"/>
-          <w:szCs w:val="18"/>
-        </w:rPr>
-        <w:t>, a graph of these values,</w:t>
-      </w:r>
-      <w:r>
-        <w:rPr>
-          <w:rFonts w:ascii="Menlo" w:hAnsi="Menlo" w:cs="Menlo"/>
-          <w:color w:val="808080"/>
-          <w:sz w:val="18"/>
-          <w:szCs w:val="18"/>
-        </w:rPr>
-        <w:t xml:space="preserve"> as well as</w:t>
-      </w:r>
-      <w:r>
-        <w:rPr>
-          <w:rFonts w:ascii="Menlo" w:hAnsi="Menlo" w:cs="Menlo"/>
-          <w:color w:val="808080"/>
-          <w:sz w:val="18"/>
-          <w:szCs w:val="18"/>
-        </w:rPr>
-        <w:t xml:space="preserve"> creat</w:t>
-      </w:r>
-      <w:r>
-        <w:rPr>
-          <w:rFonts w:ascii="Menlo" w:hAnsi="Menlo" w:cs="Menlo"/>
-          <w:color w:val="808080"/>
-          <w:sz w:val="18"/>
-          <w:szCs w:val="18"/>
-        </w:rPr>
-        <w:t>ing</w:t>
-      </w:r>
-      <w:r>
-        <w:rPr>
-          <w:rFonts w:ascii="Menlo" w:hAnsi="Menlo" w:cs="Menlo"/>
-          <w:color w:val="808080"/>
-          <w:sz w:val="18"/>
-          <w:szCs w:val="18"/>
-        </w:rPr>
-        <w:t xml:space="preserve"> files</w:t>
+        <w:t xml:space="preserve">and false if </w:t>
+      </w:r>
+      <w:proofErr w:type="gramStart"/>
+      <w:r>
+        <w:rPr>
+          <w:rFonts w:ascii="Menlo" w:hAnsi="Menlo" w:cs="Menlo"/>
+          <w:color w:val="808080"/>
+          <w:sz w:val="18"/>
+          <w:szCs w:val="18"/>
+        </w:rPr>
+        <w:t>not</w:t>
+      </w:r>
+      <w:r>
+        <w:rPr>
+          <w:rFonts w:ascii="Menlo" w:hAnsi="Menlo" w:cs="Menlo"/>
+          <w:color w:val="808080"/>
+          <w:sz w:val="18"/>
+          <w:szCs w:val="18"/>
+        </w:rPr>
+        <w:t xml:space="preserve"> ’</w:t>
+      </w:r>
+      <w:proofErr w:type="gramEnd"/>
+      <w:r>
+        <w:rPr>
+          <w:rFonts w:ascii="Menlo" w:hAnsi="Menlo" w:cs="Menlo"/>
+          <w:color w:val="808080"/>
+          <w:sz w:val="18"/>
+          <w:szCs w:val="18"/>
+        </w:rPr>
+        <w:t>’’</w:t>
       </w:r>
     </w:p>
     <w:p>
@@ -1782,14 +1707,953 @@
         <w:shd w:val="clear" w:color="auto" w:fill="2B2B2B"/>
         <w:rPr>
           <w:rFonts w:ascii="Menlo" w:hAnsi="Menlo" w:cs="Menlo"/>
+          <w:color w:val="808080"/>
+          <w:sz w:val="18"/>
+          <w:szCs w:val="18"/>
+        </w:rPr>
+      </w:pPr>
+    </w:p>
+    <w:p>
+      <w:pPr>
+        <w:pStyle w:val="HTMLPreformatted"/>
+        <w:shd w:val="clear" w:color="auto" w:fill="2B2B2B"/>
+        <w:rPr>
+          <w:rFonts w:ascii="Menlo" w:hAnsi="Menlo" w:cs="Menlo"/>
+          <w:color w:val="808080"/>
+          <w:sz w:val="18"/>
+          <w:szCs w:val="18"/>
+        </w:rPr>
+      </w:pPr>
+      <w:proofErr w:type="gramStart"/>
+      <w:r>
+        <w:rPr>
+          <w:rFonts w:ascii="Menlo" w:hAnsi="Menlo" w:cs="Menlo"/>
+          <w:color w:val="808080"/>
+          <w:sz w:val="18"/>
+          <w:szCs w:val="18"/>
+        </w:rPr>
+        <w:t>in:</w:t>
+      </w:r>
+      <w:proofErr w:type="gramEnd"/>
+      <w:r>
+        <w:rPr>
+          <w:rFonts w:ascii="Menlo" w:hAnsi="Menlo" w:cs="Menlo"/>
+          <w:color w:val="808080"/>
+          <w:sz w:val="18"/>
+          <w:szCs w:val="18"/>
+        </w:rPr>
+        <w:t xml:space="preserve"> 32, LLLLLL out: True</w:t>
+      </w:r>
+    </w:p>
+    <w:p>
+      <w:pPr>
+        <w:pStyle w:val="HTMLPreformatted"/>
+        <w:shd w:val="clear" w:color="auto" w:fill="2B2B2B"/>
+        <w:rPr>
+          <w:rFonts w:ascii="Menlo" w:hAnsi="Menlo" w:cs="Menlo"/>
+          <w:color w:val="808080"/>
+          <w:sz w:val="18"/>
+          <w:szCs w:val="18"/>
+        </w:rPr>
+      </w:pPr>
+    </w:p>
+    <w:p>
+      <w:pPr>
+        <w:pStyle w:val="HTMLPreformatted"/>
+        <w:shd w:val="clear" w:color="auto" w:fill="2B2B2B"/>
+        <w:rPr>
+          <w:rFonts w:ascii="Menlo" w:hAnsi="Menlo" w:cs="Menlo"/>
+          <w:color w:val="808080"/>
+          <w:sz w:val="18"/>
+          <w:szCs w:val="18"/>
+        </w:rPr>
+      </w:pPr>
+      <w:r>
+        <w:rPr>
+          <w:rFonts w:ascii="Menlo" w:hAnsi="Menlo" w:cs="Menlo"/>
+          <w:color w:val="808080"/>
+          <w:sz w:val="18"/>
+          <w:szCs w:val="18"/>
+        </w:rPr>
+        <w:t xml:space="preserve">Converts ascii characters to </w:t>
+      </w:r>
+      <w:proofErr w:type="spellStart"/>
+      <w:r>
+        <w:rPr>
+          <w:rFonts w:ascii="Menlo" w:hAnsi="Menlo" w:cs="Menlo"/>
+          <w:color w:val="808080"/>
+          <w:sz w:val="18"/>
+          <w:szCs w:val="18"/>
+        </w:rPr>
+        <w:t>phred</w:t>
+      </w:r>
+      <w:proofErr w:type="spellEnd"/>
+      <w:r>
+        <w:rPr>
+          <w:rFonts w:ascii="Menlo" w:hAnsi="Menlo" w:cs="Menlo"/>
+          <w:color w:val="808080"/>
+          <w:sz w:val="18"/>
+          <w:szCs w:val="18"/>
+        </w:rPr>
+        <w:t xml:space="preserve"> scores, averages them across the full read, and see’s if its greater than or equal to the user input quality score</w:t>
+      </w:r>
+    </w:p>
+    <w:p>
+      <w:pPr>
+        <w:pStyle w:val="HTMLPreformatted"/>
+        <w:shd w:val="clear" w:color="auto" w:fill="2B2B2B"/>
+        <w:rPr>
+          <w:rFonts w:ascii="Menlo" w:hAnsi="Menlo" w:cs="Menlo"/>
+          <w:color w:val="808080"/>
+          <w:sz w:val="18"/>
+          <w:szCs w:val="18"/>
+        </w:rPr>
+      </w:pPr>
+    </w:p>
+    <w:p>
+      <w:pPr>
+        <w:shd w:val="clear" w:color="auto" w:fill="2B2B2B"/>
+        <w:tabs>
+          <w:tab w:val="left" w:pos="916"/>
+          <w:tab w:val="left" w:pos="1832"/>
+          <w:tab w:val="left" w:pos="2748"/>
+          <w:tab w:val="left" w:pos="3664"/>
+          <w:tab w:val="left" w:pos="4580"/>
+          <w:tab w:val="left" w:pos="5496"/>
+          <w:tab w:val="left" w:pos="6412"/>
+          <w:tab w:val="left" w:pos="7328"/>
+          <w:tab w:val="left" w:pos="8244"/>
+          <w:tab w:val="left" w:pos="9160"/>
+          <w:tab w:val="left" w:pos="10076"/>
+          <w:tab w:val="left" w:pos="10992"/>
+          <w:tab w:val="left" w:pos="11908"/>
+          <w:tab w:val="left" w:pos="12824"/>
+          <w:tab w:val="left" w:pos="13740"/>
+          <w:tab w:val="left" w:pos="14656"/>
+        </w:tabs>
+        <w:rPr>
+          <w:rFonts w:ascii="Menlo" w:eastAsia="Times New Roman" w:hAnsi="Menlo" w:cs="Menlo"/>
           <w:color w:val="A9B7C6"/>
           <w:sz w:val="18"/>
           <w:szCs w:val="18"/>
         </w:rPr>
       </w:pPr>
+      <w:r>
+        <w:rPr>
+          <w:rFonts w:ascii="Menlo" w:eastAsia="Times New Roman" w:hAnsi="Menlo" w:cs="Menlo"/>
+          <w:color w:val="CC7832"/>
+          <w:sz w:val="18"/>
+          <w:szCs w:val="18"/>
+        </w:rPr>
+        <w:t xml:space="preserve">def </w:t>
+      </w:r>
+      <w:r>
+        <w:rPr>
+          <w:rFonts w:ascii="Menlo" w:eastAsia="Times New Roman" w:hAnsi="Menlo" w:cs="Menlo"/>
+          <w:color w:val="FFC66D"/>
+          <w:sz w:val="18"/>
+          <w:szCs w:val="18"/>
+        </w:rPr>
+        <w:t>header</w:t>
+      </w:r>
+      <w:r>
+        <w:rPr>
+          <w:rFonts w:ascii="Menlo" w:eastAsia="Times New Roman" w:hAnsi="Menlo" w:cs="Menlo"/>
+          <w:color w:val="A9B7C6"/>
+          <w:sz w:val="18"/>
+          <w:szCs w:val="18"/>
+        </w:rPr>
+        <w:t>(</w:t>
+      </w:r>
       <w:proofErr w:type="gramStart"/>
       <w:r>
         <w:rPr>
+          <w:rFonts w:ascii="Menlo" w:eastAsia="Times New Roman" w:hAnsi="Menlo" w:cs="Menlo"/>
+          <w:color w:val="A9B7C6"/>
+          <w:sz w:val="18"/>
+          <w:szCs w:val="18"/>
+        </w:rPr>
+        <w:t>header</w:t>
+      </w:r>
+      <w:r>
+        <w:rPr>
+          <w:rFonts w:ascii="Menlo" w:eastAsia="Times New Roman" w:hAnsi="Menlo" w:cs="Menlo"/>
+          <w:color w:val="CC7832"/>
+          <w:sz w:val="18"/>
+          <w:szCs w:val="18"/>
+        </w:rPr>
+        <w:t>,</w:t>
+      </w:r>
+      <w:r>
+        <w:rPr>
+          <w:rFonts w:ascii="Menlo" w:eastAsia="Times New Roman" w:hAnsi="Menlo" w:cs="Menlo"/>
+          <w:color w:val="A9B7C6"/>
+          <w:sz w:val="18"/>
+          <w:szCs w:val="18"/>
+        </w:rPr>
+        <w:t>i</w:t>
+      </w:r>
+      <w:proofErr w:type="gramEnd"/>
+      <w:r>
+        <w:rPr>
+          <w:rFonts w:ascii="Menlo" w:eastAsia="Times New Roman" w:hAnsi="Menlo" w:cs="Menlo"/>
+          <w:color w:val="A9B7C6"/>
+          <w:sz w:val="18"/>
+          <w:szCs w:val="18"/>
+        </w:rPr>
+        <w:t>1</w:t>
+      </w:r>
+      <w:r>
+        <w:rPr>
+          <w:rFonts w:ascii="Menlo" w:eastAsia="Times New Roman" w:hAnsi="Menlo" w:cs="Menlo"/>
+          <w:color w:val="CC7832"/>
+          <w:sz w:val="18"/>
+          <w:szCs w:val="18"/>
+        </w:rPr>
+        <w:t>,</w:t>
+      </w:r>
+      <w:r>
+        <w:rPr>
+          <w:rFonts w:ascii="Menlo" w:eastAsia="Times New Roman" w:hAnsi="Menlo" w:cs="Menlo"/>
+          <w:color w:val="A9B7C6"/>
+          <w:sz w:val="18"/>
+          <w:szCs w:val="18"/>
+        </w:rPr>
+        <w:t>i2):</w:t>
+      </w:r>
+    </w:p>
+    <w:p>
+      <w:pPr>
+        <w:shd w:val="clear" w:color="auto" w:fill="2B2B2B"/>
+        <w:tabs>
+          <w:tab w:val="left" w:pos="916"/>
+          <w:tab w:val="left" w:pos="1832"/>
+          <w:tab w:val="left" w:pos="2748"/>
+          <w:tab w:val="left" w:pos="3664"/>
+          <w:tab w:val="left" w:pos="4580"/>
+          <w:tab w:val="left" w:pos="5496"/>
+          <w:tab w:val="left" w:pos="6412"/>
+          <w:tab w:val="left" w:pos="7328"/>
+          <w:tab w:val="left" w:pos="8244"/>
+          <w:tab w:val="left" w:pos="9160"/>
+          <w:tab w:val="left" w:pos="10076"/>
+          <w:tab w:val="left" w:pos="10992"/>
+          <w:tab w:val="left" w:pos="11908"/>
+          <w:tab w:val="left" w:pos="12824"/>
+          <w:tab w:val="left" w:pos="13740"/>
+          <w:tab w:val="left" w:pos="14656"/>
+        </w:tabs>
+        <w:rPr>
+          <w:rFonts w:ascii="Menlo" w:eastAsia="Times New Roman" w:hAnsi="Menlo" w:cs="Menlo"/>
+          <w:color w:val="808080"/>
+          <w:sz w:val="18"/>
+          <w:szCs w:val="18"/>
+        </w:rPr>
+      </w:pPr>
+      <w:r>
+        <w:rPr>
+          <w:rFonts w:ascii="Menlo" w:eastAsia="Times New Roman" w:hAnsi="Menlo" w:cs="Menlo"/>
+          <w:color w:val="A9B7C6"/>
+          <w:sz w:val="18"/>
+          <w:szCs w:val="18"/>
+        </w:rPr>
+        <w:br/>
+      </w:r>
+      <w:r>
+        <w:rPr>
+          <w:rFonts w:ascii="Menlo" w:eastAsia="Times New Roman" w:hAnsi="Menlo" w:cs="Menlo"/>
+          <w:color w:val="A9B7C6"/>
+          <w:sz w:val="18"/>
+          <w:szCs w:val="18"/>
+        </w:rPr>
+        <w:t>‘’’</w:t>
+      </w:r>
+      <w:r>
+        <w:rPr>
+          <w:rFonts w:ascii="Menlo" w:eastAsia="Times New Roman" w:hAnsi="Menlo" w:cs="Menlo"/>
+          <w:color w:val="808080"/>
+          <w:sz w:val="18"/>
+          <w:szCs w:val="18"/>
+        </w:rPr>
+        <w:t xml:space="preserve">appends </w:t>
+      </w:r>
+      <w:r>
+        <w:rPr>
+          <w:rFonts w:ascii="Menlo" w:eastAsia="Times New Roman" w:hAnsi="Menlo" w:cs="Menlo"/>
+          <w:color w:val="808080"/>
+          <w:sz w:val="18"/>
+          <w:szCs w:val="18"/>
+        </w:rPr>
+        <w:t>_</w:t>
+      </w:r>
+      <w:r>
+        <w:rPr>
+          <w:rFonts w:ascii="Menlo" w:eastAsia="Times New Roman" w:hAnsi="Menlo" w:cs="Menlo"/>
+          <w:color w:val="808080"/>
+          <w:sz w:val="18"/>
+          <w:szCs w:val="18"/>
+        </w:rPr>
+        <w:t>i1_i2 to the end of the header line, returns the adjusted header</w:t>
+      </w:r>
+      <w:r>
+        <w:rPr>
+          <w:rFonts w:ascii="Menlo" w:eastAsia="Times New Roman" w:hAnsi="Menlo" w:cs="Menlo"/>
+          <w:color w:val="808080"/>
+          <w:sz w:val="18"/>
+          <w:szCs w:val="18"/>
+        </w:rPr>
+        <w:t>’’’</w:t>
+      </w:r>
+    </w:p>
+    <w:p>
+      <w:pPr>
+        <w:shd w:val="clear" w:color="auto" w:fill="2B2B2B"/>
+        <w:tabs>
+          <w:tab w:val="left" w:pos="916"/>
+          <w:tab w:val="left" w:pos="1832"/>
+          <w:tab w:val="left" w:pos="2748"/>
+          <w:tab w:val="left" w:pos="3664"/>
+          <w:tab w:val="left" w:pos="4580"/>
+          <w:tab w:val="left" w:pos="5496"/>
+          <w:tab w:val="left" w:pos="6412"/>
+          <w:tab w:val="left" w:pos="7328"/>
+          <w:tab w:val="left" w:pos="8244"/>
+          <w:tab w:val="left" w:pos="9160"/>
+          <w:tab w:val="left" w:pos="10076"/>
+          <w:tab w:val="left" w:pos="10992"/>
+          <w:tab w:val="left" w:pos="11908"/>
+          <w:tab w:val="left" w:pos="12824"/>
+          <w:tab w:val="left" w:pos="13740"/>
+          <w:tab w:val="left" w:pos="14656"/>
+        </w:tabs>
+        <w:rPr>
+          <w:rFonts w:ascii="Menlo" w:eastAsia="Times New Roman" w:hAnsi="Menlo" w:cs="Menlo"/>
+          <w:color w:val="808080"/>
+          <w:sz w:val="18"/>
+          <w:szCs w:val="18"/>
+        </w:rPr>
+      </w:pPr>
+    </w:p>
+    <w:p>
+      <w:pPr>
+        <w:shd w:val="clear" w:color="auto" w:fill="2B2B2B"/>
+        <w:tabs>
+          <w:tab w:val="left" w:pos="916"/>
+          <w:tab w:val="left" w:pos="1832"/>
+          <w:tab w:val="left" w:pos="2748"/>
+          <w:tab w:val="left" w:pos="3664"/>
+          <w:tab w:val="left" w:pos="4580"/>
+          <w:tab w:val="left" w:pos="5496"/>
+          <w:tab w:val="left" w:pos="6412"/>
+          <w:tab w:val="left" w:pos="7328"/>
+          <w:tab w:val="left" w:pos="8244"/>
+          <w:tab w:val="left" w:pos="9160"/>
+          <w:tab w:val="left" w:pos="10076"/>
+          <w:tab w:val="left" w:pos="10992"/>
+          <w:tab w:val="left" w:pos="11908"/>
+          <w:tab w:val="left" w:pos="12824"/>
+          <w:tab w:val="left" w:pos="13740"/>
+          <w:tab w:val="left" w:pos="14656"/>
+        </w:tabs>
+        <w:rPr>
+          <w:rFonts w:ascii="Menlo" w:eastAsia="Times New Roman" w:hAnsi="Menlo" w:cs="Menlo"/>
+          <w:color w:val="808080"/>
+          <w:sz w:val="18"/>
+          <w:szCs w:val="18"/>
+        </w:rPr>
+      </w:pPr>
+      <w:proofErr w:type="spellStart"/>
+      <w:proofErr w:type="gramStart"/>
+      <w:r>
+        <w:rPr>
+          <w:rFonts w:ascii="Menlo" w:eastAsia="Times New Roman" w:hAnsi="Menlo" w:cs="Menlo"/>
+          <w:color w:val="808080"/>
+          <w:sz w:val="18"/>
+          <w:szCs w:val="18"/>
+        </w:rPr>
+        <w:lastRenderedPageBreak/>
+        <w:t>in:Hell</w:t>
+      </w:r>
+      <w:proofErr w:type="gramEnd"/>
+      <w:r>
+        <w:rPr>
+          <w:rFonts w:ascii="Menlo" w:eastAsia="Times New Roman" w:hAnsi="Menlo" w:cs="Menlo"/>
+          <w:color w:val="808080"/>
+          <w:sz w:val="18"/>
+          <w:szCs w:val="18"/>
+        </w:rPr>
+        <w:t>,o,world</w:t>
+      </w:r>
+      <w:proofErr w:type="spellEnd"/>
+      <w:r>
+        <w:rPr>
+          <w:rFonts w:ascii="Menlo" w:eastAsia="Times New Roman" w:hAnsi="Menlo" w:cs="Menlo"/>
+          <w:color w:val="808080"/>
+          <w:sz w:val="18"/>
+          <w:szCs w:val="18"/>
+        </w:rPr>
+        <w:t xml:space="preserve"> </w:t>
+      </w:r>
+      <w:proofErr w:type="spellStart"/>
+      <w:r>
+        <w:rPr>
+          <w:rFonts w:ascii="Menlo" w:eastAsia="Times New Roman" w:hAnsi="Menlo" w:cs="Menlo"/>
+          <w:color w:val="808080"/>
+          <w:sz w:val="18"/>
+          <w:szCs w:val="18"/>
+        </w:rPr>
+        <w:t>out:Hell_o_world</w:t>
+      </w:r>
+      <w:proofErr w:type="spellEnd"/>
+    </w:p>
+    <w:p>
+      <w:pPr>
+        <w:shd w:val="clear" w:color="auto" w:fill="2B2B2B"/>
+        <w:tabs>
+          <w:tab w:val="left" w:pos="916"/>
+          <w:tab w:val="left" w:pos="1832"/>
+          <w:tab w:val="left" w:pos="2748"/>
+          <w:tab w:val="left" w:pos="3664"/>
+          <w:tab w:val="left" w:pos="4580"/>
+          <w:tab w:val="left" w:pos="5496"/>
+          <w:tab w:val="left" w:pos="6412"/>
+          <w:tab w:val="left" w:pos="7328"/>
+          <w:tab w:val="left" w:pos="8244"/>
+          <w:tab w:val="left" w:pos="9160"/>
+          <w:tab w:val="left" w:pos="10076"/>
+          <w:tab w:val="left" w:pos="10992"/>
+          <w:tab w:val="left" w:pos="11908"/>
+          <w:tab w:val="left" w:pos="12824"/>
+          <w:tab w:val="left" w:pos="13740"/>
+          <w:tab w:val="left" w:pos="14656"/>
+        </w:tabs>
+        <w:rPr>
+          <w:rFonts w:ascii="Menlo" w:eastAsia="Times New Roman" w:hAnsi="Menlo" w:cs="Menlo"/>
+          <w:color w:val="808080"/>
+          <w:sz w:val="18"/>
+          <w:szCs w:val="18"/>
+        </w:rPr>
+      </w:pPr>
+    </w:p>
+    <w:p>
+      <w:pPr>
+        <w:shd w:val="clear" w:color="auto" w:fill="2B2B2B"/>
+        <w:tabs>
+          <w:tab w:val="left" w:pos="916"/>
+          <w:tab w:val="left" w:pos="1832"/>
+          <w:tab w:val="left" w:pos="2748"/>
+          <w:tab w:val="left" w:pos="3664"/>
+          <w:tab w:val="left" w:pos="4580"/>
+          <w:tab w:val="left" w:pos="5496"/>
+          <w:tab w:val="left" w:pos="6412"/>
+          <w:tab w:val="left" w:pos="7328"/>
+          <w:tab w:val="left" w:pos="8244"/>
+          <w:tab w:val="left" w:pos="9160"/>
+          <w:tab w:val="left" w:pos="10076"/>
+          <w:tab w:val="left" w:pos="10992"/>
+          <w:tab w:val="left" w:pos="11908"/>
+          <w:tab w:val="left" w:pos="12824"/>
+          <w:tab w:val="left" w:pos="13740"/>
+          <w:tab w:val="left" w:pos="14656"/>
+        </w:tabs>
+        <w:rPr>
+          <w:rFonts w:ascii="Menlo" w:eastAsia="Times New Roman" w:hAnsi="Menlo" w:cs="Menlo"/>
+          <w:color w:val="808080"/>
+          <w:sz w:val="18"/>
+          <w:szCs w:val="18"/>
+        </w:rPr>
+      </w:pPr>
+      <w:r>
+        <w:rPr>
+          <w:rFonts w:ascii="Menlo" w:eastAsia="Times New Roman" w:hAnsi="Menlo" w:cs="Menlo"/>
+          <w:color w:val="808080"/>
+          <w:sz w:val="18"/>
+          <w:szCs w:val="18"/>
+        </w:rPr>
+        <w:t xml:space="preserve">add index 1 and index 2 to the end of the header line, return the new header </w:t>
+      </w:r>
+    </w:p>
+    <w:p>
+      <w:pPr>
+        <w:shd w:val="clear" w:color="auto" w:fill="2B2B2B"/>
+        <w:tabs>
+          <w:tab w:val="left" w:pos="916"/>
+          <w:tab w:val="left" w:pos="1832"/>
+          <w:tab w:val="left" w:pos="2748"/>
+          <w:tab w:val="left" w:pos="3664"/>
+          <w:tab w:val="left" w:pos="4580"/>
+          <w:tab w:val="left" w:pos="5496"/>
+          <w:tab w:val="left" w:pos="6412"/>
+          <w:tab w:val="left" w:pos="7328"/>
+          <w:tab w:val="left" w:pos="8244"/>
+          <w:tab w:val="left" w:pos="9160"/>
+          <w:tab w:val="left" w:pos="10076"/>
+          <w:tab w:val="left" w:pos="10992"/>
+          <w:tab w:val="left" w:pos="11908"/>
+          <w:tab w:val="left" w:pos="12824"/>
+          <w:tab w:val="left" w:pos="13740"/>
+          <w:tab w:val="left" w:pos="14656"/>
+        </w:tabs>
+        <w:rPr>
+          <w:rFonts w:ascii="Menlo" w:eastAsia="Times New Roman" w:hAnsi="Menlo" w:cs="Menlo"/>
+          <w:color w:val="A9B7C6"/>
+          <w:sz w:val="18"/>
+          <w:szCs w:val="18"/>
+        </w:rPr>
+      </w:pPr>
+    </w:p>
+    <w:p>
+      <w:pPr>
+        <w:pStyle w:val="HTMLPreformatted"/>
+        <w:shd w:val="clear" w:color="auto" w:fill="2B2B2B"/>
+        <w:rPr>
+          <w:rFonts w:ascii="Menlo" w:hAnsi="Menlo" w:cs="Menlo"/>
+          <w:color w:val="A9B7C6"/>
+          <w:sz w:val="18"/>
+          <w:szCs w:val="18"/>
+        </w:rPr>
+      </w:pPr>
+      <w:r>
+        <w:rPr>
+          <w:rFonts w:ascii="Menlo" w:hAnsi="Menlo" w:cs="Menlo"/>
+          <w:color w:val="CC7832"/>
+          <w:sz w:val="18"/>
+          <w:szCs w:val="18"/>
+        </w:rPr>
+        <w:t xml:space="preserve">def </w:t>
+      </w:r>
+      <w:proofErr w:type="spellStart"/>
+      <w:r>
+        <w:rPr>
+          <w:rFonts w:ascii="Menlo" w:hAnsi="Menlo" w:cs="Menlo"/>
+          <w:color w:val="FFC66D"/>
+          <w:sz w:val="18"/>
+          <w:szCs w:val="18"/>
+        </w:rPr>
+        <w:t>demult</w:t>
+      </w:r>
+      <w:proofErr w:type="spellEnd"/>
+      <w:r>
+        <w:rPr>
+          <w:rFonts w:ascii="Menlo" w:hAnsi="Menlo" w:cs="Menlo"/>
+          <w:color w:val="A9B7C6"/>
+          <w:sz w:val="18"/>
+          <w:szCs w:val="18"/>
+        </w:rPr>
+        <w:t>(r</w:t>
+      </w:r>
+      <w:proofErr w:type="gramStart"/>
+      <w:r>
+        <w:rPr>
+          <w:rFonts w:ascii="Menlo" w:hAnsi="Menlo" w:cs="Menlo"/>
+          <w:color w:val="A9B7C6"/>
+          <w:sz w:val="18"/>
+          <w:szCs w:val="18"/>
+        </w:rPr>
+        <w:t>1</w:t>
+      </w:r>
+      <w:r>
+        <w:rPr>
+          <w:rFonts w:ascii="Menlo" w:hAnsi="Menlo" w:cs="Menlo"/>
+          <w:color w:val="CC7832"/>
+          <w:sz w:val="18"/>
+          <w:szCs w:val="18"/>
+        </w:rPr>
+        <w:t>,</w:t>
+      </w:r>
+      <w:r>
+        <w:rPr>
+          <w:rFonts w:ascii="Menlo" w:hAnsi="Menlo" w:cs="Menlo"/>
+          <w:color w:val="A9B7C6"/>
+          <w:sz w:val="18"/>
+          <w:szCs w:val="18"/>
+        </w:rPr>
+        <w:t>r</w:t>
+      </w:r>
+      <w:proofErr w:type="gramEnd"/>
+      <w:r>
+        <w:rPr>
+          <w:rFonts w:ascii="Menlo" w:hAnsi="Menlo" w:cs="Menlo"/>
+          <w:color w:val="A9B7C6"/>
+          <w:sz w:val="18"/>
+          <w:szCs w:val="18"/>
+        </w:rPr>
+        <w:t>2</w:t>
+      </w:r>
+      <w:r>
+        <w:rPr>
+          <w:rFonts w:ascii="Menlo" w:hAnsi="Menlo" w:cs="Menlo"/>
+          <w:color w:val="CC7832"/>
+          <w:sz w:val="18"/>
+          <w:szCs w:val="18"/>
+        </w:rPr>
+        <w:t>,</w:t>
+      </w:r>
+      <w:r>
+        <w:rPr>
+          <w:rFonts w:ascii="Menlo" w:hAnsi="Menlo" w:cs="Menlo"/>
+          <w:color w:val="A9B7C6"/>
+          <w:sz w:val="18"/>
+          <w:szCs w:val="18"/>
+        </w:rPr>
+        <w:t>i1</w:t>
+      </w:r>
+      <w:r>
+        <w:rPr>
+          <w:rFonts w:ascii="Menlo" w:hAnsi="Menlo" w:cs="Menlo"/>
+          <w:color w:val="CC7832"/>
+          <w:sz w:val="18"/>
+          <w:szCs w:val="18"/>
+        </w:rPr>
+        <w:t>,</w:t>
+      </w:r>
+      <w:r>
+        <w:rPr>
+          <w:rFonts w:ascii="Menlo" w:hAnsi="Menlo" w:cs="Menlo"/>
+          <w:color w:val="A9B7C6"/>
+          <w:sz w:val="18"/>
+          <w:szCs w:val="18"/>
+        </w:rPr>
+        <w:t>i2</w:t>
+      </w:r>
+      <w:r>
+        <w:rPr>
+          <w:rFonts w:ascii="Menlo" w:hAnsi="Menlo" w:cs="Menlo"/>
+          <w:color w:val="CC7832"/>
+          <w:sz w:val="18"/>
+          <w:szCs w:val="18"/>
+        </w:rPr>
+        <w:t>,</w:t>
+      </w:r>
+      <w:r>
+        <w:rPr>
+          <w:rFonts w:ascii="Menlo" w:hAnsi="Menlo" w:cs="Menlo"/>
+          <w:color w:val="A9B7C6"/>
+          <w:sz w:val="18"/>
+          <w:szCs w:val="18"/>
+        </w:rPr>
+        <w:t>bar</w:t>
+      </w:r>
+      <w:r>
+        <w:rPr>
+          <w:rFonts w:ascii="Menlo" w:hAnsi="Menlo" w:cs="Menlo"/>
+          <w:color w:val="CC7832"/>
+          <w:sz w:val="18"/>
+          <w:szCs w:val="18"/>
+        </w:rPr>
+        <w:t>,</w:t>
+      </w:r>
+      <w:r>
+        <w:rPr>
+          <w:rFonts w:ascii="Menlo" w:hAnsi="Menlo" w:cs="Menlo"/>
+          <w:color w:val="808080"/>
+          <w:sz w:val="18"/>
+          <w:szCs w:val="18"/>
+        </w:rPr>
+        <w:t>q</w:t>
+      </w:r>
+      <w:r>
+        <w:rPr>
+          <w:rFonts w:ascii="Menlo" w:hAnsi="Menlo" w:cs="Menlo"/>
+          <w:color w:val="A9B7C6"/>
+          <w:sz w:val="18"/>
+          <w:szCs w:val="18"/>
+        </w:rPr>
+        <w:t>):</w:t>
+      </w:r>
+    </w:p>
+    <w:p>
+      <w:pPr>
+        <w:pStyle w:val="HTMLPreformatted"/>
+        <w:shd w:val="clear" w:color="auto" w:fill="2B2B2B"/>
+        <w:rPr>
+          <w:rFonts w:ascii="Menlo" w:hAnsi="Menlo" w:cs="Menlo"/>
+          <w:color w:val="808080"/>
+          <w:sz w:val="18"/>
+          <w:szCs w:val="18"/>
+        </w:rPr>
+      </w:pPr>
+      <w:r>
+        <w:rPr>
+          <w:rFonts w:ascii="Menlo" w:hAnsi="Menlo" w:cs="Menlo"/>
+          <w:color w:val="A9B7C6"/>
+          <w:sz w:val="18"/>
+          <w:szCs w:val="18"/>
+        </w:rPr>
+        <w:br/>
+      </w:r>
+      <w:r>
+        <w:rPr>
+          <w:rFonts w:ascii="Menlo" w:hAnsi="Menlo" w:cs="Menlo"/>
+          <w:color w:val="A9B7C6"/>
+          <w:sz w:val="18"/>
+          <w:szCs w:val="18"/>
+        </w:rPr>
+        <w:t>‘’’</w:t>
+      </w:r>
+      <w:r>
+        <w:rPr>
+          <w:rFonts w:ascii="Menlo" w:hAnsi="Menlo" w:cs="Menlo"/>
+          <w:color w:val="808080"/>
+          <w:sz w:val="18"/>
+          <w:szCs w:val="18"/>
+        </w:rPr>
+        <w:t xml:space="preserve">takes read and index files record by record, checks if indexes contain an N, and if it does places it in low </w:t>
+      </w:r>
+      <w:proofErr w:type="spellStart"/>
+      <w:r>
+        <w:rPr>
+          <w:rFonts w:ascii="Menlo" w:hAnsi="Menlo" w:cs="Menlo"/>
+          <w:color w:val="808080"/>
+          <w:sz w:val="18"/>
+          <w:szCs w:val="18"/>
+        </w:rPr>
+        <w:t>quality,checks</w:t>
+      </w:r>
+      <w:proofErr w:type="spellEnd"/>
+      <w:r>
+        <w:rPr>
+          <w:rFonts w:ascii="Menlo" w:hAnsi="Menlo" w:cs="Menlo"/>
+          <w:color w:val="808080"/>
+          <w:sz w:val="18"/>
+          <w:szCs w:val="18"/>
+        </w:rPr>
+        <w:t xml:space="preserve"> if average read quality is above or equal to user input threshold, if not places record in low quality files,</w:t>
+      </w:r>
+      <w:r>
+        <w:rPr>
+          <w:rFonts w:ascii="Menlo" w:hAnsi="Menlo" w:cs="Menlo"/>
+          <w:color w:val="808080"/>
+          <w:sz w:val="18"/>
+          <w:szCs w:val="18"/>
+        </w:rPr>
+        <w:t xml:space="preserve"> </w:t>
+      </w:r>
+      <w:r>
+        <w:rPr>
+          <w:rFonts w:ascii="Menlo" w:hAnsi="Menlo" w:cs="Menlo"/>
+          <w:color w:val="808080"/>
+          <w:sz w:val="18"/>
+          <w:szCs w:val="18"/>
+        </w:rPr>
+        <w:t>checks if index 1 is the reverse compliment of index two, if not places in unmatched index files, if true places</w:t>
+      </w:r>
+      <w:r>
+        <w:rPr>
+          <w:rFonts w:ascii="Menlo" w:hAnsi="Menlo" w:cs="Menlo"/>
+          <w:color w:val="808080"/>
+          <w:sz w:val="18"/>
+          <w:szCs w:val="18"/>
+        </w:rPr>
+        <w:t xml:space="preserve"> </w:t>
+      </w:r>
+      <w:r>
+        <w:rPr>
+          <w:rFonts w:ascii="Menlo" w:hAnsi="Menlo" w:cs="Menlo"/>
+          <w:color w:val="808080"/>
+          <w:sz w:val="18"/>
+          <w:szCs w:val="18"/>
+        </w:rPr>
+        <w:t>in that barcode file.</w:t>
+      </w:r>
+      <w:r>
+        <w:rPr>
+          <w:rFonts w:ascii="Menlo" w:hAnsi="Menlo" w:cs="Menlo"/>
+          <w:color w:val="808080"/>
+          <w:sz w:val="18"/>
+          <w:szCs w:val="18"/>
+        </w:rPr>
+        <w:t xml:space="preserve"> Also includes counters</w:t>
+      </w:r>
+      <w:r>
+        <w:rPr>
+          <w:rFonts w:ascii="Menlo" w:hAnsi="Menlo" w:cs="Menlo"/>
+          <w:color w:val="808080"/>
+          <w:sz w:val="18"/>
+          <w:szCs w:val="18"/>
+        </w:rPr>
+        <w:t xml:space="preserve"> for each file type in a dictionary. </w:t>
+      </w:r>
+      <w:r>
+        <w:rPr>
+          <w:rFonts w:ascii="Menlo" w:hAnsi="Menlo" w:cs="Menlo"/>
+          <w:color w:val="808080"/>
+          <w:sz w:val="18"/>
+          <w:szCs w:val="18"/>
+        </w:rPr>
+        <w:t>All headers are appended to include the barcodes at the start.</w:t>
+      </w:r>
+      <w:r>
+        <w:rPr>
+          <w:rFonts w:ascii="Menlo" w:hAnsi="Menlo" w:cs="Menlo"/>
+          <w:color w:val="808080"/>
+          <w:sz w:val="18"/>
+          <w:szCs w:val="18"/>
+        </w:rPr>
+        <w:t xml:space="preserve"> R</w:t>
+      </w:r>
+      <w:r>
+        <w:rPr>
+          <w:rFonts w:ascii="Menlo" w:hAnsi="Menlo" w:cs="Menlo"/>
+          <w:color w:val="808080"/>
+          <w:sz w:val="18"/>
+          <w:szCs w:val="18"/>
+        </w:rPr>
+        <w:t>eturn</w:t>
+      </w:r>
+      <w:r>
+        <w:rPr>
+          <w:rFonts w:ascii="Menlo" w:hAnsi="Menlo" w:cs="Menlo"/>
+          <w:color w:val="808080"/>
+          <w:sz w:val="18"/>
+          <w:szCs w:val="18"/>
+        </w:rPr>
+        <w:t>s</w:t>
+      </w:r>
+      <w:r>
+        <w:rPr>
+          <w:rFonts w:ascii="Menlo" w:hAnsi="Menlo" w:cs="Menlo"/>
+          <w:color w:val="808080"/>
+          <w:sz w:val="18"/>
+          <w:szCs w:val="18"/>
+        </w:rPr>
+        <w:t xml:space="preserve"> </w:t>
+      </w:r>
+      <w:r>
+        <w:rPr>
+          <w:rFonts w:ascii="Menlo" w:hAnsi="Menlo" w:cs="Menlo"/>
+          <w:color w:val="808080"/>
+          <w:sz w:val="18"/>
+          <w:szCs w:val="18"/>
+        </w:rPr>
+        <w:t xml:space="preserve">counts </w:t>
+      </w:r>
+      <w:r>
+        <w:rPr>
+          <w:rFonts w:ascii="Menlo" w:hAnsi="Menlo" w:cs="Menlo"/>
+          <w:color w:val="808080"/>
+          <w:sz w:val="18"/>
+          <w:szCs w:val="18"/>
+        </w:rPr>
+        <w:t>for each index</w:t>
+      </w:r>
+      <w:r>
+        <w:rPr>
+          <w:rFonts w:ascii="Menlo" w:hAnsi="Menlo" w:cs="Menlo"/>
+          <w:color w:val="808080"/>
+          <w:sz w:val="18"/>
+          <w:szCs w:val="18"/>
+        </w:rPr>
+        <w:t>,</w:t>
+      </w:r>
+      <w:r>
+        <w:rPr>
+          <w:rFonts w:ascii="Menlo" w:hAnsi="Menlo" w:cs="Menlo"/>
+          <w:color w:val="808080"/>
+          <w:sz w:val="18"/>
+          <w:szCs w:val="18"/>
+        </w:rPr>
+        <w:t xml:space="preserve"> unk</w:t>
+      </w:r>
+      <w:r>
+        <w:rPr>
+          <w:rFonts w:ascii="Menlo" w:hAnsi="Menlo" w:cs="Menlo"/>
+          <w:color w:val="808080"/>
+          <w:sz w:val="18"/>
+          <w:szCs w:val="18"/>
+        </w:rPr>
+        <w:t>n</w:t>
+      </w:r>
+      <w:r>
+        <w:rPr>
+          <w:rFonts w:ascii="Menlo" w:hAnsi="Menlo" w:cs="Menlo"/>
+          <w:color w:val="808080"/>
+          <w:sz w:val="18"/>
+          <w:szCs w:val="18"/>
+        </w:rPr>
+        <w:t>own indexes, and index hopped indices</w:t>
+      </w:r>
+      <w:r>
+        <w:rPr>
+          <w:rFonts w:ascii="Menlo" w:hAnsi="Menlo" w:cs="Menlo"/>
+          <w:color w:val="808080"/>
+          <w:sz w:val="18"/>
+          <w:szCs w:val="18"/>
+        </w:rPr>
+        <w:t>, a graph of these values,</w:t>
+      </w:r>
+      <w:r>
+        <w:rPr>
+          <w:rFonts w:ascii="Menlo" w:hAnsi="Menlo" w:cs="Menlo"/>
+          <w:color w:val="808080"/>
+          <w:sz w:val="18"/>
+          <w:szCs w:val="18"/>
+        </w:rPr>
+        <w:t xml:space="preserve"> as well as</w:t>
+      </w:r>
+      <w:r>
+        <w:rPr>
+          <w:rFonts w:ascii="Menlo" w:hAnsi="Menlo" w:cs="Menlo"/>
+          <w:color w:val="808080"/>
+          <w:sz w:val="18"/>
+          <w:szCs w:val="18"/>
+        </w:rPr>
+        <w:t xml:space="preserve"> creat</w:t>
+      </w:r>
+      <w:r>
+        <w:rPr>
+          <w:rFonts w:ascii="Menlo" w:hAnsi="Menlo" w:cs="Menlo"/>
+          <w:color w:val="808080"/>
+          <w:sz w:val="18"/>
+          <w:szCs w:val="18"/>
+        </w:rPr>
+        <w:t>ing</w:t>
+      </w:r>
+      <w:r>
+        <w:rPr>
+          <w:rFonts w:ascii="Menlo" w:hAnsi="Menlo" w:cs="Menlo"/>
+          <w:color w:val="808080"/>
+          <w:sz w:val="18"/>
+          <w:szCs w:val="18"/>
+        </w:rPr>
+        <w:t xml:space="preserve"> files</w:t>
+      </w:r>
+      <w:r>
+        <w:rPr>
+          <w:rFonts w:ascii="Menlo" w:hAnsi="Menlo" w:cs="Menlo"/>
+          <w:color w:val="808080"/>
+          <w:sz w:val="18"/>
+          <w:szCs w:val="18"/>
+        </w:rPr>
+        <w:t>’’’</w:t>
+      </w:r>
+    </w:p>
+    <w:p>
+      <w:pPr>
+        <w:pStyle w:val="HTMLPreformatted"/>
+        <w:shd w:val="clear" w:color="auto" w:fill="2B2B2B"/>
+        <w:rPr>
+          <w:rFonts w:ascii="Menlo" w:hAnsi="Menlo" w:cs="Menlo"/>
+          <w:color w:val="808080"/>
+          <w:sz w:val="18"/>
+          <w:szCs w:val="18"/>
+        </w:rPr>
+      </w:pPr>
+    </w:p>
+    <w:p>
+      <w:pPr>
+        <w:pStyle w:val="HTMLPreformatted"/>
+        <w:shd w:val="clear" w:color="auto" w:fill="2B2B2B"/>
+        <w:rPr>
+          <w:rFonts w:ascii="Menlo" w:hAnsi="Menlo" w:cs="Menlo"/>
+          <w:color w:val="808080"/>
+          <w:sz w:val="18"/>
+          <w:szCs w:val="18"/>
+        </w:rPr>
+      </w:pPr>
+      <w:proofErr w:type="gramStart"/>
+      <w:r>
+        <w:rPr>
           <w:rFonts w:ascii="Menlo" w:hAnsi="Menlo" w:cs="Menlo"/>
           <w:color w:val="808080"/>
           <w:sz w:val="18"/>
@@ -1836,6 +2700,486 @@
         </w:rPr>
         <w:t xml:space="preserve">, and quality score, out: 50 files, counts of each barcode and a graph of those counts </w:t>
       </w:r>
+    </w:p>
+    <w:p>
+      <w:pPr>
+        <w:pStyle w:val="HTMLPreformatted"/>
+        <w:shd w:val="clear" w:color="auto" w:fill="2B2B2B"/>
+        <w:rPr>
+          <w:rFonts w:ascii="Menlo" w:hAnsi="Menlo" w:cs="Menlo"/>
+          <w:color w:val="808080"/>
+          <w:sz w:val="18"/>
+          <w:szCs w:val="18"/>
+        </w:rPr>
+      </w:pPr>
+    </w:p>
+    <w:p>
+      <w:pPr>
+        <w:pStyle w:val="HTMLPreformatted"/>
+        <w:shd w:val="clear" w:color="auto" w:fill="2B2B2B"/>
+        <w:rPr>
+          <w:rFonts w:ascii="Menlo" w:hAnsi="Menlo" w:cs="Menlo"/>
+          <w:color w:val="A9B7C6"/>
+          <w:sz w:val="18"/>
+          <w:szCs w:val="18"/>
+        </w:rPr>
+      </w:pPr>
+      <w:r>
+        <w:rPr>
+          <w:rFonts w:ascii="Menlo" w:hAnsi="Menlo" w:cs="Menlo"/>
+          <w:color w:val="808080"/>
+          <w:sz w:val="18"/>
+          <w:szCs w:val="18"/>
+        </w:rPr>
+        <w:t>open the four given read file</w:t>
+      </w:r>
+      <w:r>
+        <w:rPr>
+          <w:rFonts w:ascii="Menlo" w:hAnsi="Menlo" w:cs="Menlo"/>
+          <w:color w:val="808080"/>
+          <w:sz w:val="18"/>
+          <w:szCs w:val="18"/>
+        </w:rPr>
+        <w:t>s.</w:t>
+      </w:r>
+      <w:r>
+        <w:rPr>
+          <w:rFonts w:ascii="Menlo" w:hAnsi="Menlo" w:cs="Menlo"/>
+          <w:color w:val="808080"/>
+          <w:sz w:val="18"/>
+          <w:szCs w:val="18"/>
+        </w:rPr>
+        <w:t xml:space="preserve"> </w:t>
+      </w:r>
+      <w:r>
+        <w:rPr>
+          <w:rFonts w:ascii="Menlo" w:hAnsi="Menlo" w:cs="Menlo"/>
+          <w:color w:val="808080"/>
+          <w:sz w:val="18"/>
+          <w:szCs w:val="18"/>
+        </w:rPr>
+        <w:t>Initialize a dictionary with unknown:</w:t>
+      </w:r>
+      <w:proofErr w:type="gramStart"/>
+      <w:r>
+        <w:rPr>
+          <w:rFonts w:ascii="Menlo" w:hAnsi="Menlo" w:cs="Menlo"/>
+          <w:color w:val="808080"/>
+          <w:sz w:val="18"/>
+          <w:szCs w:val="18"/>
+        </w:rPr>
+        <w:t>0,index</w:t>
+      </w:r>
+      <w:proofErr w:type="gramEnd"/>
+      <w:r>
+        <w:rPr>
+          <w:rFonts w:ascii="Menlo" w:hAnsi="Menlo" w:cs="Menlo"/>
+          <w:color w:val="808080"/>
+          <w:sz w:val="18"/>
+          <w:szCs w:val="18"/>
+        </w:rPr>
+        <w:t xml:space="preserve"> hopped 0. </w:t>
+      </w:r>
+      <w:r>
+        <w:rPr>
+          <w:rFonts w:ascii="Menlo" w:hAnsi="Menlo" w:cs="Menlo"/>
+          <w:color w:val="808080"/>
+          <w:sz w:val="18"/>
+          <w:szCs w:val="18"/>
+        </w:rPr>
+        <w:t>read one line of each</w:t>
+      </w:r>
+      <w:r>
+        <w:rPr>
+          <w:rFonts w:ascii="Menlo" w:hAnsi="Menlo" w:cs="Menlo"/>
+          <w:color w:val="808080"/>
+          <w:sz w:val="18"/>
+          <w:szCs w:val="18"/>
+        </w:rPr>
+        <w:t xml:space="preserve"> </w:t>
+      </w:r>
+      <w:r>
+        <w:rPr>
+          <w:rFonts w:ascii="Menlo" w:hAnsi="Menlo" w:cs="Menlo"/>
+          <w:color w:val="808080"/>
+          <w:sz w:val="18"/>
+          <w:szCs w:val="18"/>
+        </w:rPr>
+        <w:t>file, record one record, check if all reads pass quality scores</w:t>
+      </w:r>
+      <w:r>
+        <w:rPr>
+          <w:rFonts w:ascii="Menlo" w:hAnsi="Menlo" w:cs="Menlo"/>
+          <w:color w:val="808080"/>
+          <w:sz w:val="18"/>
+          <w:szCs w:val="18"/>
+        </w:rPr>
+        <w:t>. I</w:t>
+      </w:r>
+      <w:r>
+        <w:rPr>
+          <w:rFonts w:ascii="Menlo" w:hAnsi="Menlo" w:cs="Menlo"/>
+          <w:color w:val="808080"/>
+          <w:sz w:val="18"/>
+          <w:szCs w:val="18"/>
+        </w:rPr>
+        <w:t>f they don’t</w:t>
+      </w:r>
+      <w:r>
+        <w:rPr>
+          <w:rFonts w:ascii="Menlo" w:hAnsi="Menlo" w:cs="Menlo"/>
+          <w:color w:val="808080"/>
+          <w:sz w:val="18"/>
+          <w:szCs w:val="18"/>
+        </w:rPr>
+        <w:t xml:space="preserve"> </w:t>
+      </w:r>
+      <w:r>
+        <w:rPr>
+          <w:rFonts w:ascii="Menlo" w:hAnsi="Menlo" w:cs="Menlo"/>
+          <w:color w:val="808080"/>
+          <w:sz w:val="18"/>
+          <w:szCs w:val="18"/>
+        </w:rPr>
+        <w:t>open two files and write R1 to unknown forward and R</w:t>
+      </w:r>
+      <w:r>
+        <w:rPr>
+          <w:rFonts w:ascii="Menlo" w:hAnsi="Menlo" w:cs="Menlo"/>
+          <w:color w:val="808080"/>
+          <w:sz w:val="18"/>
+          <w:szCs w:val="18"/>
+        </w:rPr>
+        <w:t>2</w:t>
+      </w:r>
+      <w:r>
+        <w:rPr>
+          <w:rFonts w:ascii="Menlo" w:hAnsi="Menlo" w:cs="Menlo"/>
+          <w:color w:val="808080"/>
+          <w:sz w:val="18"/>
+          <w:szCs w:val="18"/>
+        </w:rPr>
+        <w:t xml:space="preserve"> to unknown reverse with changed headers</w:t>
+      </w:r>
+      <w:r>
+        <w:rPr>
+          <w:rFonts w:ascii="Menlo" w:hAnsi="Menlo" w:cs="Menlo"/>
+          <w:color w:val="808080"/>
+          <w:sz w:val="18"/>
+          <w:szCs w:val="18"/>
+        </w:rPr>
+        <w:t xml:space="preserve"> increase unknown key by one</w:t>
+      </w:r>
+      <w:r>
+        <w:rPr>
+          <w:rFonts w:ascii="Menlo" w:hAnsi="Menlo" w:cs="Menlo"/>
+          <w:color w:val="808080"/>
+          <w:sz w:val="18"/>
+          <w:szCs w:val="18"/>
+        </w:rPr>
+        <w:t>.</w:t>
+      </w:r>
+      <w:r>
+        <w:rPr>
+          <w:rFonts w:ascii="Menlo" w:hAnsi="Menlo" w:cs="Menlo"/>
+          <w:color w:val="808080"/>
+          <w:sz w:val="18"/>
+          <w:szCs w:val="18"/>
+        </w:rPr>
+        <w:t xml:space="preserve"> </w:t>
+      </w:r>
+      <w:r>
+        <w:rPr>
+          <w:rFonts w:ascii="Menlo" w:hAnsi="Menlo" w:cs="Menlo"/>
+          <w:color w:val="808080"/>
+          <w:sz w:val="18"/>
+          <w:szCs w:val="18"/>
+        </w:rPr>
+        <w:t>If they do</w:t>
+      </w:r>
+      <w:r>
+        <w:rPr>
+          <w:rFonts w:ascii="Menlo" w:hAnsi="Menlo" w:cs="Menlo"/>
+          <w:color w:val="808080"/>
+          <w:sz w:val="18"/>
+          <w:szCs w:val="18"/>
+        </w:rPr>
+        <w:t xml:space="preserve"> check if the barcodes match</w:t>
+      </w:r>
+      <w:r>
+        <w:rPr>
+          <w:rFonts w:ascii="Menlo" w:hAnsi="Menlo" w:cs="Menlo"/>
+          <w:color w:val="808080"/>
+          <w:sz w:val="18"/>
+          <w:szCs w:val="18"/>
+        </w:rPr>
+        <w:t xml:space="preserve"> and are in barcodes</w:t>
+      </w:r>
+      <w:r>
+        <w:rPr>
+          <w:rFonts w:ascii="Menlo" w:hAnsi="Menlo" w:cs="Menlo"/>
+          <w:color w:val="808080"/>
+          <w:sz w:val="18"/>
+          <w:szCs w:val="18"/>
+        </w:rPr>
+        <w:t xml:space="preserve">, if they </w:t>
+      </w:r>
+      <w:r>
+        <w:rPr>
+          <w:rFonts w:ascii="Menlo" w:hAnsi="Menlo" w:cs="Menlo"/>
+          <w:color w:val="808080"/>
+          <w:sz w:val="18"/>
+          <w:szCs w:val="18"/>
+        </w:rPr>
+        <w:t xml:space="preserve">do </w:t>
+      </w:r>
+      <w:r>
+        <w:rPr>
+          <w:rFonts w:ascii="Menlo" w:hAnsi="Menlo" w:cs="Menlo"/>
+          <w:color w:val="808080"/>
+          <w:sz w:val="18"/>
+          <w:szCs w:val="18"/>
+        </w:rPr>
+        <w:t xml:space="preserve">open two files and write R1 to </w:t>
+      </w:r>
+      <w:r>
+        <w:rPr>
+          <w:rFonts w:ascii="Menlo" w:hAnsi="Menlo" w:cs="Menlo"/>
+          <w:color w:val="808080"/>
+          <w:sz w:val="18"/>
+          <w:szCs w:val="18"/>
+        </w:rPr>
+        <w:t>barcode name</w:t>
+      </w:r>
+      <w:r>
+        <w:rPr>
+          <w:rFonts w:ascii="Menlo" w:hAnsi="Menlo" w:cs="Menlo"/>
+          <w:color w:val="808080"/>
+          <w:sz w:val="18"/>
+          <w:szCs w:val="18"/>
+        </w:rPr>
+        <w:t xml:space="preserve"> forward and R</w:t>
+      </w:r>
+      <w:r>
+        <w:rPr>
+          <w:rFonts w:ascii="Menlo" w:hAnsi="Menlo" w:cs="Menlo"/>
+          <w:color w:val="808080"/>
+          <w:sz w:val="18"/>
+          <w:szCs w:val="18"/>
+        </w:rPr>
+        <w:t>2</w:t>
+      </w:r>
+      <w:r>
+        <w:rPr>
+          <w:rFonts w:ascii="Menlo" w:hAnsi="Menlo" w:cs="Menlo"/>
+          <w:color w:val="808080"/>
+          <w:sz w:val="18"/>
+          <w:szCs w:val="18"/>
+        </w:rPr>
+        <w:t xml:space="preserve"> to </w:t>
+      </w:r>
+      <w:r>
+        <w:rPr>
+          <w:rFonts w:ascii="Menlo" w:hAnsi="Menlo" w:cs="Menlo"/>
+          <w:color w:val="808080"/>
+          <w:sz w:val="18"/>
+          <w:szCs w:val="18"/>
+        </w:rPr>
+        <w:t>barcode</w:t>
+      </w:r>
+      <w:r>
+        <w:rPr>
+          <w:rFonts w:ascii="Menlo" w:hAnsi="Menlo" w:cs="Menlo"/>
+          <w:color w:val="808080"/>
+          <w:sz w:val="18"/>
+          <w:szCs w:val="18"/>
+        </w:rPr>
+        <w:t xml:space="preserve"> reverse with changed headers</w:t>
+      </w:r>
+      <w:r>
+        <w:rPr>
+          <w:rFonts w:ascii="Menlo" w:hAnsi="Menlo" w:cs="Menlo"/>
+          <w:color w:val="808080"/>
+          <w:sz w:val="18"/>
+          <w:szCs w:val="18"/>
+        </w:rPr>
+        <w:t xml:space="preserve"> and check if the barcode is in dictionary. If it is, increment by one, if </w:t>
+      </w:r>
+      <w:proofErr w:type="spellStart"/>
+      <w:r>
+        <w:rPr>
+          <w:rFonts w:ascii="Menlo" w:hAnsi="Menlo" w:cs="Menlo"/>
+          <w:color w:val="808080"/>
+          <w:sz w:val="18"/>
+          <w:szCs w:val="18"/>
+        </w:rPr>
+        <w:t>its</w:t>
+      </w:r>
+      <w:proofErr w:type="spellEnd"/>
+      <w:r>
+        <w:rPr>
+          <w:rFonts w:ascii="Menlo" w:hAnsi="Menlo" w:cs="Menlo"/>
+          <w:color w:val="808080"/>
+          <w:sz w:val="18"/>
+          <w:szCs w:val="18"/>
+        </w:rPr>
+        <w:t xml:space="preserve"> not add it and set value to one</w:t>
+      </w:r>
+      <w:r>
+        <w:rPr>
+          <w:rFonts w:ascii="Menlo" w:hAnsi="Menlo" w:cs="Menlo"/>
+          <w:color w:val="808080"/>
+          <w:sz w:val="18"/>
+          <w:szCs w:val="18"/>
+        </w:rPr>
+        <w:t xml:space="preserve">. If they don’t match check if both bar codes are in </w:t>
+      </w:r>
+      <w:r>
+        <w:rPr>
+          <w:rFonts w:ascii="Menlo" w:hAnsi="Menlo" w:cs="Menlo"/>
+          <w:color w:val="808080"/>
+          <w:sz w:val="18"/>
+          <w:szCs w:val="18"/>
+        </w:rPr>
+        <w:t>barcodes and</w:t>
+      </w:r>
+      <w:r>
+        <w:rPr>
+          <w:rFonts w:ascii="Menlo" w:hAnsi="Menlo" w:cs="Menlo"/>
+          <w:color w:val="808080"/>
+          <w:sz w:val="18"/>
+          <w:szCs w:val="18"/>
+        </w:rPr>
+        <w:t xml:space="preserve"> </w:t>
+      </w:r>
+      <w:r>
+        <w:rPr>
+          <w:rFonts w:ascii="Menlo" w:hAnsi="Menlo" w:cs="Menlo"/>
+          <w:color w:val="808080"/>
+          <w:sz w:val="18"/>
+          <w:szCs w:val="18"/>
+        </w:rPr>
+        <w:t>if they are</w:t>
+      </w:r>
+      <w:r>
+        <w:rPr>
+          <w:rFonts w:ascii="Menlo" w:hAnsi="Menlo" w:cs="Menlo"/>
+          <w:color w:val="808080"/>
+          <w:sz w:val="18"/>
+          <w:szCs w:val="18"/>
+        </w:rPr>
+        <w:t xml:space="preserve"> open two files and write R1 to </w:t>
+      </w:r>
+      <w:r>
+        <w:rPr>
+          <w:rFonts w:ascii="Menlo" w:hAnsi="Menlo" w:cs="Menlo"/>
+          <w:color w:val="808080"/>
+          <w:sz w:val="18"/>
+          <w:szCs w:val="18"/>
+        </w:rPr>
+        <w:t xml:space="preserve">index hopped </w:t>
+      </w:r>
+      <w:r>
+        <w:rPr>
+          <w:rFonts w:ascii="Menlo" w:hAnsi="Menlo" w:cs="Menlo"/>
+          <w:color w:val="808080"/>
+          <w:sz w:val="18"/>
+          <w:szCs w:val="18"/>
+        </w:rPr>
+        <w:t>forward and R</w:t>
+      </w:r>
+      <w:r>
+        <w:rPr>
+          <w:rFonts w:ascii="Menlo" w:hAnsi="Menlo" w:cs="Menlo"/>
+          <w:color w:val="808080"/>
+          <w:sz w:val="18"/>
+          <w:szCs w:val="18"/>
+        </w:rPr>
+        <w:t>2</w:t>
+      </w:r>
+      <w:r>
+        <w:rPr>
+          <w:rFonts w:ascii="Menlo" w:hAnsi="Menlo" w:cs="Menlo"/>
+          <w:color w:val="808080"/>
+          <w:sz w:val="18"/>
+          <w:szCs w:val="18"/>
+        </w:rPr>
+        <w:t xml:space="preserve"> to </w:t>
+      </w:r>
+      <w:r>
+        <w:rPr>
+          <w:rFonts w:ascii="Menlo" w:hAnsi="Menlo" w:cs="Menlo"/>
+          <w:color w:val="808080"/>
+          <w:sz w:val="18"/>
+          <w:szCs w:val="18"/>
+        </w:rPr>
+        <w:t>index hopped reverse</w:t>
+      </w:r>
+      <w:r>
+        <w:rPr>
+          <w:rFonts w:ascii="Menlo" w:hAnsi="Menlo" w:cs="Menlo"/>
+          <w:color w:val="808080"/>
+          <w:sz w:val="18"/>
+          <w:szCs w:val="18"/>
+        </w:rPr>
+        <w:t xml:space="preserve"> with changed headers</w:t>
+      </w:r>
+      <w:r>
+        <w:rPr>
+          <w:rFonts w:ascii="Menlo" w:hAnsi="Menlo" w:cs="Menlo"/>
+          <w:color w:val="808080"/>
+          <w:sz w:val="18"/>
+          <w:szCs w:val="18"/>
+        </w:rPr>
+        <w:t xml:space="preserve"> and increment index hopped by one</w:t>
+      </w:r>
+      <w:r>
+        <w:rPr>
+          <w:rFonts w:ascii="Menlo" w:hAnsi="Menlo" w:cs="Menlo"/>
+          <w:color w:val="808080"/>
+          <w:sz w:val="18"/>
+          <w:szCs w:val="18"/>
+        </w:rPr>
+        <w:t xml:space="preserve">. </w:t>
+      </w:r>
+      <w:r>
+        <w:rPr>
+          <w:rFonts w:ascii="Menlo" w:hAnsi="Menlo" w:cs="Menlo"/>
+          <w:color w:val="808080"/>
+          <w:sz w:val="18"/>
+          <w:szCs w:val="18"/>
+        </w:rPr>
+        <w:t>If they don’t open two files and write R1 to unknown forward and R2 to unknown reverse with changed headers</w:t>
+      </w:r>
+      <w:r>
+        <w:rPr>
+          <w:rFonts w:ascii="Menlo" w:hAnsi="Menlo" w:cs="Menlo"/>
+          <w:color w:val="808080"/>
+          <w:sz w:val="18"/>
+          <w:szCs w:val="18"/>
+        </w:rPr>
+        <w:t xml:space="preserve"> and increment unknown key by 1</w:t>
+      </w:r>
+      <w:r>
+        <w:rPr>
+          <w:rFonts w:ascii="Menlo" w:hAnsi="Menlo" w:cs="Menlo"/>
+          <w:color w:val="808080"/>
+          <w:sz w:val="18"/>
+          <w:szCs w:val="18"/>
+        </w:rPr>
+        <w:t>.</w:t>
+      </w:r>
+      <w:r>
+        <w:rPr>
+          <w:rFonts w:ascii="Menlo" w:hAnsi="Menlo" w:cs="Menlo"/>
+          <w:color w:val="808080"/>
+          <w:sz w:val="18"/>
+          <w:szCs w:val="18"/>
+        </w:rPr>
+        <w:t xml:space="preserve"> Open index hopped reads. Create a dictionary that contains all possible index pairs. Add counts from the counts dictionary for barcodes at each of the double barcode locations. Iterate through the index hopped file and increment keys when they occur. Output this to matplotlib to produce a heatmap </w:t>
+      </w:r>
+      <w:bookmarkStart w:id="0" w:name="_GoBack"/>
+      <w:bookmarkEnd w:id="0"/>
     </w:p>
     <w:p>
       <w:pPr>

</xml_diff>